<commit_message>
tugas praktikum minggu 1 done
</commit_message>
<xml_diff>
--- a/Back End Web Programming/WEEK 1/[INF] BWP Rabu - L204 - M1.docx
+++ b/Back End Web Programming/WEEK 1/[INF] BWP Rabu - L204 - M1.docx
@@ -1,6 +1,6 @@
 
 <file path=word/document.xml><?xml version="1.0" encoding="utf-8"?>
-<w:document xmlns:wpc="http://schemas.microsoft.com/office/word/2010/wordprocessingCanvas" xmlns:cx="http://schemas.microsoft.com/office/drawing/2014/chartex" xmlns:cx1="http://schemas.microsoft.com/office/drawing/2015/9/8/chartex" xmlns:cx2="http://schemas.microsoft.com/office/drawing/2015/10/21/chartex" xmlns:cx3="http://schemas.microsoft.com/office/drawing/2016/5/9/chartex" xmlns:cx4="http://schemas.microsoft.com/office/drawing/2016/5/10/chartex" xmlns:cx5="http://schemas.microsoft.com/office/drawing/2016/5/11/chartex" xmlns:cx6="http://schemas.microsoft.com/office/drawing/2016/5/12/chartex" xmlns:cx7="http://schemas.microsoft.com/office/drawing/2016/5/13/chartex" xmlns:cx8="http://schemas.microsoft.com/office/drawing/2016/5/14/chartex" xmlns:mc="http://schemas.openxmlformats.org/markup-compatibility/2006" xmlns:aink="http://schemas.microsoft.com/office/drawing/2016/ink" xmlns:am3d="http://schemas.microsoft.com/office/drawing/2017/model3d" xmlns:o="urn:schemas-microsoft-com:office:office" xmlns:r="http://schemas.openxmlformats.org/officeDocument/2006/relationships" xmlns:m="http://schemas.openxmlformats.org/officeDocument/2006/math" xmlns:v="urn:schemas-microsoft-com:vml" xmlns:wp14="http://schemas.microsoft.com/office/word/2010/wordprocessingDrawing" xmlns:wp="http://schemas.openxmlformats.org/drawingml/2006/wordprocessingDrawing" xmlns:w10="urn:schemas-microsoft-com:office:word" xmlns:w="http://schemas.openxmlformats.org/wordprocessingml/2006/main" xmlns:w14="http://schemas.microsoft.com/office/word/2010/wordml" xmlns:w15="http://schemas.microsoft.com/office/word/2012/wordml" xmlns:w16cid="http://schemas.microsoft.com/office/word/2016/wordml/cid" xmlns:w16se="http://schemas.microsoft.com/office/word/2015/wordml/symex" xmlns:wpg="http://schemas.microsoft.com/office/word/2010/wordprocessingGroup" xmlns:wpi="http://schemas.microsoft.com/office/word/2010/wordprocessingInk" xmlns:wne="http://schemas.microsoft.com/office/word/2006/wordml" xmlns:wps="http://schemas.microsoft.com/office/word/2010/wordprocessingShape" mc:Ignorable="w14 w15 w16se w16cid wp14">
+<w:document xmlns:wpc="http://schemas.microsoft.com/office/word/2010/wordprocessingCanvas" xmlns:cx="http://schemas.microsoft.com/office/drawing/2014/chartex" xmlns:cx1="http://schemas.microsoft.com/office/drawing/2015/9/8/chartex" xmlns:cx2="http://schemas.microsoft.com/office/drawing/2015/10/21/chartex" xmlns:cx3="http://schemas.microsoft.com/office/drawing/2016/5/9/chartex" xmlns:cx4="http://schemas.microsoft.com/office/drawing/2016/5/10/chartex" xmlns:cx5="http://schemas.microsoft.com/office/drawing/2016/5/11/chartex" xmlns:cx6="http://schemas.microsoft.com/office/drawing/2016/5/12/chartex" xmlns:cx7="http://schemas.microsoft.com/office/drawing/2016/5/13/chartex" xmlns:cx8="http://schemas.microsoft.com/office/drawing/2016/5/14/chartex" xmlns:mc="http://schemas.openxmlformats.org/markup-compatibility/2006" xmlns:aink="http://schemas.microsoft.com/office/drawing/2016/ink" xmlns:am3d="http://schemas.microsoft.com/office/drawing/2017/model3d" xmlns:o="urn:schemas-microsoft-com:office:office" xmlns:oel="http://schemas.microsoft.com/office/2019/extlst" xmlns:r="http://schemas.openxmlformats.org/officeDocument/2006/relationships" xmlns:m="http://schemas.openxmlformats.org/officeDocument/2006/math" xmlns:v="urn:schemas-microsoft-com:vml" xmlns:wp14="http://schemas.microsoft.com/office/word/2010/wordprocessingDrawing" xmlns:wp="http://schemas.openxmlformats.org/drawingml/2006/wordprocessingDrawing" xmlns:w10="urn:schemas-microsoft-com:office:word" xmlns:w="http://schemas.openxmlformats.org/wordprocessingml/2006/main" xmlns:w14="http://schemas.microsoft.com/office/word/2010/wordml" xmlns:w15="http://schemas.microsoft.com/office/word/2012/wordml" xmlns:w16cex="http://schemas.microsoft.com/office/word/2018/wordml/cex" xmlns:w16cid="http://schemas.microsoft.com/office/word/2016/wordml/cid" xmlns:w16="http://schemas.microsoft.com/office/word/2018/wordml" xmlns:w16du="http://schemas.microsoft.com/office/word/2023/wordml/word16du" xmlns:w16sdtdh="http://schemas.microsoft.com/office/word/2020/wordml/sdtdatahash" xmlns:w16sdtfl="http://schemas.microsoft.com/office/word/2024/wordml/sdtformatlock" xmlns:w16se="http://schemas.microsoft.com/office/word/2015/wordml/symex" xmlns:wpg="http://schemas.microsoft.com/office/word/2010/wordprocessingGroup" xmlns:wpi="http://schemas.microsoft.com/office/word/2010/wordprocessingInk" xmlns:wne="http://schemas.microsoft.com/office/word/2006/wordml" xmlns:wps="http://schemas.microsoft.com/office/word/2010/wordprocessingShape" mc:Ignorable="w14 w15 w16se w16cid w16 w16cex w16sdtdh w16sdtfl w16du wp14">
   <w:body>
     <w:p>
       <w:pPr>
@@ -31,7 +31,7 @@
           <w:sz w:val="36"/>
           <w:szCs w:val="36"/>
         </w:rPr>
-        <w:t xml:space="preserve"> </w:t>
+        <w:t xml:space="preserve"> Sains dan </w:t>
       </w:r>
       <w:proofErr w:type="spellStart"/>
       <w:r>
@@ -41,7 +41,7 @@
           <w:sz w:val="36"/>
           <w:szCs w:val="36"/>
         </w:rPr>
-        <w:t>Sains</w:t>
+        <w:t>Teknologi</w:t>
       </w:r>
       <w:proofErr w:type="spellEnd"/>
       <w:r>
@@ -51,7 +51,7 @@
           <w:sz w:val="36"/>
           <w:szCs w:val="36"/>
         </w:rPr>
-        <w:t xml:space="preserve"> dan </w:t>
+        <w:t xml:space="preserve"> </w:t>
       </w:r>
       <w:proofErr w:type="spellStart"/>
       <w:r>
@@ -61,7 +61,7 @@
           <w:sz w:val="36"/>
           <w:szCs w:val="36"/>
         </w:rPr>
-        <w:t>Teknologi</w:t>
+        <w:t>Terpadu</w:t>
       </w:r>
       <w:proofErr w:type="spellEnd"/>
       <w:r>
@@ -71,26 +71,6 @@
           <w:sz w:val="36"/>
           <w:szCs w:val="36"/>
         </w:rPr>
-        <w:t xml:space="preserve"> </w:t>
-      </w:r>
-      <w:proofErr w:type="spellStart"/>
-      <w:r>
-        <w:rPr>
-          <w:rFonts w:ascii="Jim Nightshade" w:eastAsia="Jim Nightshade" w:hAnsi="Jim Nightshade" w:cs="Jim Nightshade"/>
-          <w:b/>
-          <w:sz w:val="36"/>
-          <w:szCs w:val="36"/>
-        </w:rPr>
-        <w:t>Terpadu</w:t>
-      </w:r>
-      <w:proofErr w:type="spellEnd"/>
-      <w:r>
-        <w:rPr>
-          <w:rFonts w:ascii="Jim Nightshade" w:eastAsia="Jim Nightshade" w:hAnsi="Jim Nightshade" w:cs="Jim Nightshade"/>
-          <w:b/>
-          <w:sz w:val="36"/>
-          <w:szCs w:val="36"/>
-        </w:rPr>
         <w:t xml:space="preserve"> Surabaya</w:t>
       </w:r>
       <w:r>
@@ -98,7 +78,7 @@
           <w:noProof/>
         </w:rPr>
         <w:drawing>
-          <wp:anchor distT="0" distB="0" distL="114300" distR="114300" simplePos="0" relativeHeight="251658240" behindDoc="0" locked="0" layoutInCell="1" hidden="0" allowOverlap="1">
+          <wp:anchor distT="0" distB="0" distL="114300" distR="114300" simplePos="0" relativeHeight="251658240" behindDoc="0" locked="0" layoutInCell="1" hidden="0" allowOverlap="1" wp14:anchorId="7DA720F7" wp14:editId="0FA8933A">
             <wp:simplePos x="0" y="0"/>
             <wp:positionH relativeFrom="column">
               <wp:posOffset>5895975</wp:posOffset>
@@ -146,7 +126,7 @@
           <w:noProof/>
         </w:rPr>
         <w:drawing>
-          <wp:anchor distT="0" distB="0" distL="114300" distR="114300" simplePos="0" relativeHeight="251659264" behindDoc="0" locked="0" layoutInCell="1" hidden="0" allowOverlap="1">
+          <wp:anchor distT="0" distB="0" distL="114300" distR="114300" simplePos="0" relativeHeight="251659264" behindDoc="0" locked="0" layoutInCell="1" hidden="0" allowOverlap="1" wp14:anchorId="5124D656" wp14:editId="0D3F78E9">
             <wp:simplePos x="0" y="0"/>
             <wp:positionH relativeFrom="column">
               <wp:posOffset>1</wp:posOffset>
@@ -246,23 +226,13 @@
           <w:cols w:space="720"/>
         </w:sectPr>
       </w:pPr>
-      <w:proofErr w:type="spellStart"/>
       <w:r>
         <w:rPr>
           <w:rFonts w:ascii="Jim Nightshade" w:eastAsia="Jim Nightshade" w:hAnsi="Jim Nightshade" w:cs="Jim Nightshade"/>
           <w:sz w:val="32"/>
           <w:szCs w:val="32"/>
         </w:rPr>
-        <w:t>Telp</w:t>
-      </w:r>
-      <w:proofErr w:type="spellEnd"/>
-      <w:r>
-        <w:rPr>
-          <w:rFonts w:ascii="Jim Nightshade" w:eastAsia="Jim Nightshade" w:hAnsi="Jim Nightshade" w:cs="Jim Nightshade"/>
-          <w:sz w:val="32"/>
-          <w:szCs w:val="32"/>
-        </w:rPr>
-        <w:t>. (031) 5027920 Fax. (031) 5041509</w:t>
+        <w:t>Telp. (031) 5027920 Fax. (031) 5041509</w:t>
       </w:r>
     </w:p>
     <w:p>
@@ -278,7 +248,7 @@
         <mc:AlternateContent>
           <mc:Choice Requires="wps">
             <w:drawing>
-              <wp:anchor distT="0" distB="0" distL="0" distR="0" simplePos="0" relativeHeight="251660288" behindDoc="0" locked="0" layoutInCell="1" hidden="0" allowOverlap="1">
+              <wp:anchor distT="0" distB="0" distL="0" distR="0" simplePos="0" relativeHeight="251660288" behindDoc="0" locked="0" layoutInCell="1" hidden="0" allowOverlap="1" wp14:anchorId="570E4A0D" wp14:editId="5A3BB288">
                 <wp:simplePos x="0" y="0"/>
                 <wp:positionH relativeFrom="page">
                   <wp:posOffset>447675</wp:posOffset>
@@ -321,7 +291,7 @@
               </wp:anchor>
             </w:drawing>
           </mc:Choice>
-          <mc:Fallback xmlns:cr="http://schemas.microsoft.com/office/comments/2020/reactions" xmlns="http://schemas.microsoft.com/office/tasks/2019/documenttasks" xmlns:w16cex="http://schemas.microsoft.com/office/word/2018/wordml/cex" xmlns:w16="http://schemas.microsoft.com/office/word/2018/wordml" xmlns:dgm="http://schemas.openxmlformats.org/drawingml/2006/diagram" xmlns:lc="http://schemas.openxmlformats.org/drawingml/2006/lockedCanvas" xmlns:c="http://schemas.openxmlformats.org/drawingml/2006/chart" xmlns:pic="http://schemas.openxmlformats.org/drawingml/2006/picture" xmlns:a="http://schemas.openxmlformats.org/drawingml/2006/main" xmlns:sl="http://schemas.openxmlformats.org/schemaLibrary/2006/main">
+          <mc:Fallback xmlns:sl="http://schemas.openxmlformats.org/schemaLibrary/2006/main" xmlns:a="http://schemas.openxmlformats.org/drawingml/2006/main" xmlns:pic="http://schemas.openxmlformats.org/drawingml/2006/picture" xmlns:c="http://schemas.openxmlformats.org/drawingml/2006/chart" xmlns:lc="http://schemas.openxmlformats.org/drawingml/2006/lockedCanvas" xmlns:dgm="http://schemas.openxmlformats.org/drawingml/2006/diagram" xmlns="http://schemas.microsoft.com/office/tasks/2019/documenttasks" xmlns:cr="http://schemas.microsoft.com/office/comments/2020/reactions">
             <w:drawing>
               <wp:anchor allowOverlap="1" behindDoc="0" distB="0" distT="0" distL="0" distR="0" hidden="0" layoutInCell="1" locked="0" relativeHeight="0" simplePos="0">
                 <wp:simplePos x="0" y="0"/>
@@ -382,8 +352,6 @@
       </w:r>
       <w:r>
         <w:tab/>
-      </w:r>
-      <w:r>
         <w:t>: E-401</w:t>
       </w:r>
     </w:p>
@@ -416,13 +384,8 @@
       </w:r>
       <w:proofErr w:type="spellEnd"/>
       <w:r>
-        <w:t xml:space="preserve"> </w:t>
-      </w:r>
-      <w:proofErr w:type="spellStart"/>
-      <w:r>
-        <w:t>Ke</w:t>
-      </w:r>
-      <w:proofErr w:type="spellEnd"/>
+        <w:t xml:space="preserve"> Ke</w:t>
+      </w:r>
       <w:r>
         <w:tab/>
         <w:t>: 1</w:t>
@@ -434,11 +397,9 @@
         <w:ind w:hanging="2"/>
         <w:jc w:val="both"/>
       </w:pPr>
-      <w:proofErr w:type="spellStart"/>
       <w:r>
         <w:t>Materi</w:t>
       </w:r>
-      <w:proofErr w:type="spellEnd"/>
       <w:r>
         <w:tab/>
       </w:r>
@@ -528,30 +489,12 @@
           </w:cols>
         </w:sectPr>
       </w:pPr>
-      <w:proofErr w:type="spellStart"/>
-      <w:r>
-        <w:t>Jenis</w:t>
-      </w:r>
-      <w:proofErr w:type="spellEnd"/>
-      <w:r>
-        <w:t xml:space="preserve"> </w:t>
-      </w:r>
-      <w:proofErr w:type="spellStart"/>
-      <w:r>
-        <w:t>Soal</w:t>
-      </w:r>
-      <w:proofErr w:type="spellEnd"/>
+      <w:r>
+        <w:t>Jenis Soal</w:t>
+      </w:r>
       <w:r>
         <w:tab/>
-        <w:t xml:space="preserve">: </w:t>
-      </w:r>
-      <w:proofErr w:type="spellStart"/>
-      <w:r>
-        <w:t>Materi</w:t>
-      </w:r>
-      <w:proofErr w:type="spellEnd"/>
-      <w:r>
-        <w:t xml:space="preserve"> dan </w:t>
+        <w:t xml:space="preserve">: Materi dan </w:t>
       </w:r>
       <w:proofErr w:type="spellStart"/>
       <w:r>
@@ -579,7 +522,7 @@
         <mc:AlternateContent>
           <mc:Choice Requires="wps">
             <w:drawing>
-              <wp:anchor distT="0" distB="0" distL="114300" distR="114300" simplePos="0" relativeHeight="251661312" behindDoc="0" locked="0" layoutInCell="1" hidden="0" allowOverlap="1">
+              <wp:anchor distT="0" distB="0" distL="114300" distR="114300" simplePos="0" relativeHeight="251661312" behindDoc="0" locked="0" layoutInCell="1" hidden="0" allowOverlap="1" wp14:anchorId="3F3CF521" wp14:editId="2094D825">
                 <wp:simplePos x="0" y="0"/>
                 <wp:positionH relativeFrom="column">
                   <wp:posOffset>-12698</wp:posOffset>
@@ -622,7 +565,7 @@
               </wp:anchor>
             </w:drawing>
           </mc:Choice>
-          <mc:Fallback xmlns:cr="http://schemas.microsoft.com/office/comments/2020/reactions" xmlns="http://schemas.microsoft.com/office/tasks/2019/documenttasks" xmlns:w16cex="http://schemas.microsoft.com/office/word/2018/wordml/cex" xmlns:w16="http://schemas.microsoft.com/office/word/2018/wordml" xmlns:dgm="http://schemas.openxmlformats.org/drawingml/2006/diagram" xmlns:lc="http://schemas.openxmlformats.org/drawingml/2006/lockedCanvas" xmlns:c="http://schemas.openxmlformats.org/drawingml/2006/chart" xmlns:pic="http://schemas.openxmlformats.org/drawingml/2006/picture" xmlns:a="http://schemas.openxmlformats.org/drawingml/2006/main" xmlns:sl="http://schemas.openxmlformats.org/schemaLibrary/2006/main">
+          <mc:Fallback xmlns:sl="http://schemas.openxmlformats.org/schemaLibrary/2006/main" xmlns:a="http://schemas.openxmlformats.org/drawingml/2006/main" xmlns:pic="http://schemas.openxmlformats.org/drawingml/2006/picture" xmlns:c="http://schemas.openxmlformats.org/drawingml/2006/chart" xmlns:lc="http://schemas.openxmlformats.org/drawingml/2006/lockedCanvas" xmlns:dgm="http://schemas.openxmlformats.org/drawingml/2006/diagram" xmlns="http://schemas.microsoft.com/office/tasks/2019/documenttasks" xmlns:cr="http://schemas.microsoft.com/office/comments/2020/reactions">
             <w:drawing>
               <wp:anchor allowOverlap="1" behindDoc="0" distB="0" distT="0" distL="114300" distR="114300" hidden="0" layoutInCell="1" locked="0" relativeHeight="0" simplePos="0">
                 <wp:simplePos x="0" y="0"/>
@@ -689,10 +632,7 @@
       </w:pPr>
       <w:proofErr w:type="spellStart"/>
       <w:r>
-        <w:t>Buatl</w:t>
-      </w:r>
-      <w:r>
-        <w:t>ah</w:t>
+        <w:t>Buatlah</w:t>
       </w:r>
       <w:proofErr w:type="spellEnd"/>
       <w:r>
@@ -717,7 +657,7 @@
           <w:noProof/>
         </w:rPr>
         <w:drawing>
-          <wp:inline distT="0" distB="0" distL="0" distR="0">
+          <wp:inline distT="0" distB="0" distL="0" distR="0" wp14:anchorId="0934BF2A" wp14:editId="479658D1">
             <wp:extent cx="6658270" cy="3345039"/>
             <wp:effectExtent l="0" t="0" r="0" b="0"/>
             <wp:docPr id="1822384078" name="image1.png"/>
@@ -757,13 +697,8 @@
       <w:pPr>
         <w:ind w:firstLine="0"/>
       </w:pPr>
-      <w:proofErr w:type="spellStart"/>
-      <w:r>
-        <w:t>Halaman</w:t>
-      </w:r>
-      <w:proofErr w:type="spellEnd"/>
-      <w:r>
-        <w:t xml:space="preserve"> </w:t>
+      <w:r>
+        <w:t xml:space="preserve">Halaman </w:t>
       </w:r>
       <w:proofErr w:type="spellStart"/>
       <w:r>
@@ -872,19 +807,11 @@
           <w:color w:val="000000"/>
         </w:rPr>
       </w:pPr>
-      <w:proofErr w:type="spellStart"/>
-      <w:r>
-        <w:rPr>
-          <w:color w:val="000000"/>
-        </w:rPr>
-        <w:t>Bagian</w:t>
-      </w:r>
-      <w:proofErr w:type="spellEnd"/>
-      <w:r>
-        <w:rPr>
-          <w:color w:val="000000"/>
-        </w:rPr>
-        <w:t xml:space="preserve"> </w:t>
+      <w:r>
+        <w:rPr>
+          <w:color w:val="000000"/>
+        </w:rPr>
+        <w:t xml:space="preserve">Bagian </w:t>
       </w:r>
       <w:proofErr w:type="spellStart"/>
       <w:r>
@@ -926,21 +853,7 @@
         <w:rPr>
           <w:color w:val="000000"/>
         </w:rPr>
-        <w:t xml:space="preserve"> </w:t>
-      </w:r>
-      <w:proofErr w:type="spellStart"/>
-      <w:r>
-        <w:rPr>
-          <w:color w:val="000000"/>
-        </w:rPr>
-        <w:t>kiri</w:t>
-      </w:r>
-      <w:proofErr w:type="spellEnd"/>
-      <w:r>
-        <w:rPr>
-          <w:color w:val="000000"/>
-        </w:rPr>
-        <w:t xml:space="preserve"> (Card </w:t>
+        <w:t xml:space="preserve"> kiri (Card </w:t>
       </w:r>
       <w:proofErr w:type="spellStart"/>
       <w:r>
@@ -1003,19 +916,11 @@
           <w:color w:val="000000"/>
         </w:rPr>
       </w:pPr>
-      <w:proofErr w:type="spellStart"/>
-      <w:r>
-        <w:rPr>
-          <w:color w:val="000000"/>
-        </w:rPr>
-        <w:t>Bagian</w:t>
-      </w:r>
-      <w:proofErr w:type="spellEnd"/>
-      <w:r>
-        <w:rPr>
-          <w:color w:val="000000"/>
-        </w:rPr>
-        <w:t xml:space="preserve"> daftar </w:t>
+      <w:r>
+        <w:rPr>
+          <w:color w:val="000000"/>
+        </w:rPr>
+        <w:t xml:space="preserve">Bagian daftar </w:t>
       </w:r>
       <w:proofErr w:type="spellStart"/>
       <w:r>
@@ -1292,21 +1197,7 @@
         <w:rPr>
           <w:color w:val="000000"/>
         </w:rPr>
-        <w:t xml:space="preserve">. </w:t>
-      </w:r>
-      <w:proofErr w:type="spellStart"/>
-      <w:r>
-        <w:rPr>
-          <w:color w:val="000000"/>
-        </w:rPr>
-        <w:t>Jika</w:t>
-      </w:r>
-      <w:proofErr w:type="spellEnd"/>
-      <w:r>
-        <w:rPr>
-          <w:color w:val="000000"/>
-        </w:rPr>
-        <w:t xml:space="preserve"> review </w:t>
+        <w:t xml:space="preserve">. Jika review </w:t>
       </w:r>
       <w:proofErr w:type="spellStart"/>
       <w:r>
@@ -1418,21 +1309,7 @@
         <w:rPr>
           <w:color w:val="000000"/>
         </w:rPr>
-        <w:t xml:space="preserve">. </w:t>
-      </w:r>
-      <w:proofErr w:type="spellStart"/>
-      <w:r>
-        <w:rPr>
-          <w:color w:val="000000"/>
-        </w:rPr>
-        <w:t>Jika</w:t>
-      </w:r>
-      <w:proofErr w:type="spellEnd"/>
-      <w:r>
-        <w:rPr>
-          <w:color w:val="000000"/>
-        </w:rPr>
-        <w:t xml:space="preserve"> review </w:t>
+        <w:t xml:space="preserve">. Jika review </w:t>
       </w:r>
       <w:proofErr w:type="spellStart"/>
       <w:r>
@@ -1523,13 +1400,7 @@
         <w:rPr>
           <w:color w:val="000000"/>
         </w:rPr>
-        <w:t>mer</w:t>
-      </w:r>
-      <w:r>
-        <w:rPr>
-          <w:color w:val="000000"/>
-        </w:rPr>
-        <w:t>ah</w:t>
+        <w:t>merah</w:t>
       </w:r>
       <w:proofErr w:type="spellEnd"/>
       <w:r>
@@ -1712,7 +1583,7 @@
         </w:rPr>
         <w:lastRenderedPageBreak/>
         <w:drawing>
-          <wp:inline distT="0" distB="0" distL="0" distR="0">
+          <wp:inline distT="0" distB="0" distL="0" distR="0" wp14:anchorId="6DDA2A5B" wp14:editId="6597DC7E">
             <wp:extent cx="6645910" cy="2012758"/>
             <wp:effectExtent l="0" t="0" r="0" b="0"/>
             <wp:docPr id="1822384080" name="image2.png"/>
@@ -4346,19 +4217,11 @@
                 <w:highlight w:val="yellow"/>
               </w:rPr>
             </w:pPr>
-            <w:proofErr w:type="spellStart"/>
-            <w:r>
-              <w:rPr>
-                <w:highlight w:val="yellow"/>
-              </w:rPr>
-              <w:t>Dapat</w:t>
-            </w:r>
-            <w:proofErr w:type="spellEnd"/>
-            <w:r>
-              <w:rPr>
-                <w:highlight w:val="yellow"/>
-              </w:rPr>
-              <w:t xml:space="preserve"> </w:t>
+            <w:r>
+              <w:rPr>
+                <w:highlight w:val="yellow"/>
+              </w:rPr>
+              <w:t xml:space="preserve">Dapat </w:t>
             </w:r>
             <w:proofErr w:type="spellStart"/>
             <w:r>
@@ -4410,19 +4273,11 @@
                 <w:highlight w:val="yellow"/>
               </w:rPr>
             </w:pPr>
-            <w:proofErr w:type="spellStart"/>
-            <w:r>
-              <w:rPr>
-                <w:highlight w:val="yellow"/>
-              </w:rPr>
-              <w:t>Dapat</w:t>
-            </w:r>
-            <w:proofErr w:type="spellEnd"/>
-            <w:r>
-              <w:rPr>
-                <w:highlight w:val="yellow"/>
-              </w:rPr>
-              <w:t xml:space="preserve"> </w:t>
+            <w:r>
+              <w:rPr>
+                <w:highlight w:val="yellow"/>
+              </w:rPr>
+              <w:t xml:space="preserve">Dapat </w:t>
             </w:r>
             <w:proofErr w:type="spellStart"/>
             <w:r>
@@ -4539,19 +4394,11 @@
                 <w:highlight w:val="yellow"/>
               </w:rPr>
             </w:pPr>
-            <w:proofErr w:type="spellStart"/>
-            <w:r>
-              <w:rPr>
-                <w:highlight w:val="yellow"/>
-              </w:rPr>
-              <w:t>Dapat</w:t>
-            </w:r>
-            <w:proofErr w:type="spellEnd"/>
-            <w:r>
-              <w:rPr>
-                <w:highlight w:val="yellow"/>
-              </w:rPr>
-              <w:t xml:space="preserve"> </w:t>
+            <w:r>
+              <w:rPr>
+                <w:highlight w:val="yellow"/>
+              </w:rPr>
+              <w:t xml:space="preserve">Dapat </w:t>
             </w:r>
             <w:proofErr w:type="spellStart"/>
             <w:r>
@@ -4617,19 +4464,11 @@
                 <w:highlight w:val="yellow"/>
               </w:rPr>
             </w:pPr>
-            <w:proofErr w:type="spellStart"/>
-            <w:r>
-              <w:rPr>
-                <w:highlight w:val="yellow"/>
-              </w:rPr>
-              <w:t>Dapat</w:t>
-            </w:r>
-            <w:proofErr w:type="spellEnd"/>
-            <w:r>
-              <w:rPr>
-                <w:highlight w:val="yellow"/>
-              </w:rPr>
-              <w:t xml:space="preserve"> </w:t>
+            <w:r>
+              <w:rPr>
+                <w:highlight w:val="yellow"/>
+              </w:rPr>
+              <w:t xml:space="preserve">Dapat </w:t>
             </w:r>
             <w:proofErr w:type="spellStart"/>
             <w:r>
@@ -4746,19 +4585,11 @@
                 <w:highlight w:val="yellow"/>
               </w:rPr>
             </w:pPr>
-            <w:proofErr w:type="spellStart"/>
-            <w:r>
-              <w:rPr>
-                <w:highlight w:val="yellow"/>
-              </w:rPr>
-              <w:t>Dapat</w:t>
-            </w:r>
-            <w:proofErr w:type="spellEnd"/>
-            <w:r>
-              <w:rPr>
-                <w:highlight w:val="yellow"/>
-              </w:rPr>
-              <w:t xml:space="preserve"> </w:t>
+            <w:r>
+              <w:rPr>
+                <w:highlight w:val="yellow"/>
+              </w:rPr>
+              <w:t xml:space="preserve">Dapat </w:t>
             </w:r>
             <w:proofErr w:type="spellStart"/>
             <w:r>
@@ -4824,19 +4655,11 @@
                 <w:highlight w:val="yellow"/>
               </w:rPr>
             </w:pPr>
-            <w:proofErr w:type="spellStart"/>
-            <w:r>
-              <w:rPr>
-                <w:highlight w:val="yellow"/>
-              </w:rPr>
-              <w:t>Dapat</w:t>
-            </w:r>
-            <w:proofErr w:type="spellEnd"/>
-            <w:r>
-              <w:rPr>
-                <w:highlight w:val="yellow"/>
-              </w:rPr>
-              <w:t xml:space="preserve"> </w:t>
+            <w:r>
+              <w:rPr>
+                <w:highlight w:val="yellow"/>
+              </w:rPr>
+              <w:t xml:space="preserve">Dapat </w:t>
             </w:r>
             <w:proofErr w:type="spellStart"/>
             <w:r>
@@ -4967,19 +4790,11 @@
                 <w:highlight w:val="yellow"/>
               </w:rPr>
             </w:pPr>
-            <w:proofErr w:type="spellStart"/>
-            <w:r>
-              <w:rPr>
-                <w:highlight w:val="yellow"/>
-              </w:rPr>
-              <w:t>Dapat</w:t>
-            </w:r>
-            <w:proofErr w:type="spellEnd"/>
-            <w:r>
-              <w:rPr>
-                <w:highlight w:val="yellow"/>
-              </w:rPr>
-              <w:t xml:space="preserve"> </w:t>
+            <w:r>
+              <w:rPr>
+                <w:highlight w:val="yellow"/>
+              </w:rPr>
+              <w:t xml:space="preserve">Dapat </w:t>
             </w:r>
             <w:proofErr w:type="spellStart"/>
             <w:r>
@@ -5110,19 +4925,11 @@
                 <w:highlight w:val="yellow"/>
               </w:rPr>
             </w:pPr>
-            <w:proofErr w:type="spellStart"/>
-            <w:r>
-              <w:rPr>
-                <w:highlight w:val="yellow"/>
-              </w:rPr>
-              <w:t>Dapat</w:t>
-            </w:r>
-            <w:proofErr w:type="spellEnd"/>
-            <w:r>
-              <w:rPr>
-                <w:highlight w:val="yellow"/>
-              </w:rPr>
-              <w:t xml:space="preserve"> </w:t>
+            <w:r>
+              <w:rPr>
+                <w:highlight w:val="yellow"/>
+              </w:rPr>
+              <w:t xml:space="preserve">Dapat </w:t>
             </w:r>
             <w:proofErr w:type="spellStart"/>
             <w:r>
@@ -5136,21 +4943,7 @@
               <w:rPr>
                 <w:highlight w:val="yellow"/>
               </w:rPr>
-              <w:t xml:space="preserve"> </w:t>
-            </w:r>
-            <w:proofErr w:type="spellStart"/>
-            <w:r>
-              <w:rPr>
-                <w:highlight w:val="yellow"/>
-              </w:rPr>
-              <w:t>nama</w:t>
-            </w:r>
-            <w:proofErr w:type="spellEnd"/>
-            <w:r>
-              <w:rPr>
-                <w:highlight w:val="yellow"/>
-              </w:rPr>
-              <w:t xml:space="preserve"> user yang </w:t>
+              <w:t xml:space="preserve"> nama user yang </w:t>
             </w:r>
             <w:proofErr w:type="spellStart"/>
             <w:r>
@@ -5202,19 +4995,11 @@
                 <w:highlight w:val="yellow"/>
               </w:rPr>
             </w:pPr>
-            <w:proofErr w:type="spellStart"/>
-            <w:r>
-              <w:rPr>
-                <w:highlight w:val="yellow"/>
-              </w:rPr>
-              <w:t>Dapat</w:t>
-            </w:r>
-            <w:proofErr w:type="spellEnd"/>
-            <w:r>
-              <w:rPr>
-                <w:highlight w:val="yellow"/>
-              </w:rPr>
-              <w:t xml:space="preserve"> </w:t>
+            <w:r>
+              <w:rPr>
+                <w:highlight w:val="yellow"/>
+              </w:rPr>
+              <w:t xml:space="preserve">Dapat </w:t>
             </w:r>
             <w:proofErr w:type="spellStart"/>
             <w:r>
@@ -5266,19 +5051,11 @@
                 <w:highlight w:val="yellow"/>
               </w:rPr>
             </w:pPr>
-            <w:proofErr w:type="spellStart"/>
-            <w:r>
-              <w:rPr>
-                <w:highlight w:val="yellow"/>
-              </w:rPr>
-              <w:t>Dapat</w:t>
-            </w:r>
-            <w:proofErr w:type="spellEnd"/>
-            <w:r>
-              <w:rPr>
-                <w:highlight w:val="yellow"/>
-              </w:rPr>
-              <w:t xml:space="preserve"> </w:t>
+            <w:r>
+              <w:rPr>
+                <w:highlight w:val="yellow"/>
+              </w:rPr>
+              <w:t xml:space="preserve">Dapat </w:t>
             </w:r>
             <w:proofErr w:type="spellStart"/>
             <w:r>
@@ -5344,19 +5121,11 @@
                 <w:highlight w:val="yellow"/>
               </w:rPr>
             </w:pPr>
-            <w:proofErr w:type="spellStart"/>
-            <w:r>
-              <w:rPr>
-                <w:highlight w:val="yellow"/>
-              </w:rPr>
-              <w:t>Dapat</w:t>
-            </w:r>
-            <w:proofErr w:type="spellEnd"/>
-            <w:r>
-              <w:rPr>
-                <w:highlight w:val="yellow"/>
-              </w:rPr>
-              <w:t xml:space="preserve"> </w:t>
+            <w:r>
+              <w:rPr>
+                <w:highlight w:val="yellow"/>
+              </w:rPr>
+              <w:t xml:space="preserve">Dapat </w:t>
             </w:r>
             <w:proofErr w:type="spellStart"/>
             <w:r>
@@ -5422,19 +5191,11 @@
                 <w:highlight w:val="yellow"/>
               </w:rPr>
             </w:pPr>
-            <w:proofErr w:type="spellStart"/>
-            <w:r>
-              <w:rPr>
-                <w:highlight w:val="yellow"/>
-              </w:rPr>
-              <w:t>Dapat</w:t>
-            </w:r>
-            <w:proofErr w:type="spellEnd"/>
-            <w:r>
-              <w:rPr>
-                <w:highlight w:val="yellow"/>
-              </w:rPr>
-              <w:t xml:space="preserve"> </w:t>
+            <w:r>
+              <w:rPr>
+                <w:highlight w:val="yellow"/>
+              </w:rPr>
+              <w:t xml:space="preserve">Dapat </w:t>
             </w:r>
             <w:proofErr w:type="spellStart"/>
             <w:r>
@@ -5500,19 +5261,11 @@
                 <w:highlight w:val="yellow"/>
               </w:rPr>
             </w:pPr>
-            <w:proofErr w:type="spellStart"/>
-            <w:r>
-              <w:rPr>
-                <w:highlight w:val="yellow"/>
-              </w:rPr>
-              <w:t>Dapat</w:t>
-            </w:r>
-            <w:proofErr w:type="spellEnd"/>
-            <w:r>
-              <w:rPr>
-                <w:highlight w:val="yellow"/>
-              </w:rPr>
-              <w:t xml:space="preserve"> </w:t>
+            <w:r>
+              <w:rPr>
+                <w:highlight w:val="yellow"/>
+              </w:rPr>
+              <w:t xml:space="preserve">Dapat </w:t>
             </w:r>
             <w:proofErr w:type="spellStart"/>
             <w:r>
@@ -5662,8 +5415,6 @@
               </w:rPr>
               <w:t xml:space="preserve"> dan </w:t>
             </w:r>
-            <w:bookmarkStart w:id="0" w:name="_GoBack"/>
-            <w:bookmarkEnd w:id="0"/>
             <w:proofErr w:type="spellStart"/>
             <w:r>
               <w:rPr>
@@ -5840,7 +5591,7 @@
           <w:noProof/>
         </w:rPr>
         <w:drawing>
-          <wp:inline distT="0" distB="0" distL="0" distR="0">
+          <wp:inline distT="0" distB="0" distL="0" distR="0" wp14:anchorId="0DF2BC4C" wp14:editId="342E6004">
             <wp:extent cx="6645910" cy="2465070"/>
             <wp:effectExtent l="0" t="0" r="0" b="0"/>
             <wp:docPr id="1822384079" name="image5.png" descr="A screenshot of a phone&#10;&#10;Description automatically generated"/>
@@ -5885,7 +5636,7 @@
           <w:noProof/>
         </w:rPr>
         <w:drawing>
-          <wp:inline distT="0" distB="0" distL="0" distR="0">
+          <wp:inline distT="0" distB="0" distL="0" distR="0" wp14:anchorId="722639F7" wp14:editId="3F8AA1A1">
             <wp:extent cx="6645910" cy="2829560"/>
             <wp:effectExtent l="0" t="0" r="0" b="0"/>
             <wp:docPr id="1822384081" name="image4.png" descr="A screenshot of a chat&#10;&#10;Description automatically generated"/>
@@ -5933,13 +5684,8 @@
         <w:spacing w:line="240" w:lineRule="auto"/>
         <w:ind w:hanging="2"/>
       </w:pPr>
-      <w:proofErr w:type="spellStart"/>
-      <w:r>
-        <w:t>Halaman</w:t>
-      </w:r>
-      <w:proofErr w:type="spellEnd"/>
-      <w:r>
-        <w:t xml:space="preserve"> </w:t>
+      <w:r>
+        <w:t xml:space="preserve">Halaman </w:t>
       </w:r>
       <w:proofErr w:type="spellStart"/>
       <w:r>
@@ -6003,15 +5749,7 @@
       </w:r>
       <w:proofErr w:type="spellEnd"/>
       <w:r>
-        <w:t xml:space="preserve">. </w:t>
-      </w:r>
-      <w:proofErr w:type="spellStart"/>
-      <w:r>
-        <w:t>Tidak</w:t>
-      </w:r>
-      <w:proofErr w:type="spellEnd"/>
-      <w:r>
-        <w:t xml:space="preserve"> </w:t>
+        <w:t xml:space="preserve">. Tidak </w:t>
       </w:r>
       <w:proofErr w:type="spellStart"/>
       <w:r>
@@ -6206,27 +5944,7 @@
         <w:rPr>
           <w:color w:val="000000"/>
         </w:rPr>
-        <w:t xml:space="preserve"> </w:t>
-      </w:r>
-      <w:proofErr w:type="spellStart"/>
-      <w:r>
-        <w:rPr>
-          <w:color w:val="000000"/>
-        </w:rPr>
-        <w:t>Tulisan</w:t>
-      </w:r>
-      <w:proofErr w:type="spellEnd"/>
-      <w:r>
-        <w:rPr>
-          <w:color w:val="000000"/>
-        </w:rPr>
-        <w:t xml:space="preserve"> </w:t>
-      </w:r>
-      <w:r>
-        <w:rPr>
-          <w:color w:val="000000"/>
-        </w:rPr>
-        <w:t>“</w:t>
+        <w:t xml:space="preserve"> Tulisan “</w:t>
       </w:r>
       <w:proofErr w:type="spellStart"/>
       <w:r>
@@ -6254,21 +5972,7 @@
         <w:rPr>
           <w:color w:val="000000"/>
         </w:rPr>
-        <w:t xml:space="preserve"> </w:t>
-      </w:r>
-      <w:proofErr w:type="spellStart"/>
-      <w:r>
-        <w:rPr>
-          <w:color w:val="000000"/>
-        </w:rPr>
-        <w:t>kiri</w:t>
-      </w:r>
-      <w:proofErr w:type="spellEnd"/>
-      <w:r>
-        <w:rPr>
-          <w:color w:val="000000"/>
-        </w:rPr>
-        <w:t xml:space="preserve"> navbar.</w:t>
+        <w:t xml:space="preserve"> kiri navbar.</w:t>
       </w:r>
     </w:p>
     <w:p>
@@ -6456,21 +6160,7 @@
         <w:rPr>
           <w:color w:val="000000"/>
         </w:rPr>
-        <w:t xml:space="preserve"> Gambar </w:t>
-      </w:r>
-      <w:proofErr w:type="spellStart"/>
-      <w:r>
-        <w:rPr>
-          <w:color w:val="000000"/>
-        </w:rPr>
-        <w:t>Pokemon</w:t>
-      </w:r>
-      <w:proofErr w:type="spellEnd"/>
-      <w:r>
-        <w:rPr>
-          <w:color w:val="000000"/>
-        </w:rPr>
-        <w:t>.</w:t>
+        <w:t xml:space="preserve"> Gambar Pokemon.</w:t>
       </w:r>
     </w:p>
     <w:p>
@@ -6500,21 +6190,7 @@
         <w:rPr>
           <w:color w:val="000000"/>
         </w:rPr>
-        <w:t xml:space="preserve"> </w:t>
-      </w:r>
-      <w:proofErr w:type="spellStart"/>
-      <w:r>
-        <w:rPr>
-          <w:color w:val="000000"/>
-        </w:rPr>
-        <w:t>Tulisan</w:t>
-      </w:r>
-      <w:proofErr w:type="spellEnd"/>
-      <w:r>
-        <w:rPr>
-          <w:color w:val="000000"/>
-        </w:rPr>
-        <w:t xml:space="preserve"> “Welcome to the </w:t>
+        <w:t xml:space="preserve"> Tulisan “Welcome to the </w:t>
       </w:r>
       <w:proofErr w:type="spellStart"/>
       <w:r>
@@ -6614,21 +6290,7 @@
         <w:rPr>
           <w:color w:val="000000"/>
         </w:rPr>
-        <w:t xml:space="preserve"> </w:t>
-      </w:r>
-      <w:proofErr w:type="spellStart"/>
-      <w:r>
-        <w:rPr>
-          <w:color w:val="000000"/>
-        </w:rPr>
-        <w:t>Tulisan</w:t>
-      </w:r>
-      <w:proofErr w:type="spellEnd"/>
-      <w:r>
-        <w:rPr>
-          <w:color w:val="000000"/>
-        </w:rPr>
-        <w:t xml:space="preserve"> “Explore various </w:t>
+        <w:t xml:space="preserve"> Tulisan “Explore various </w:t>
       </w:r>
       <w:proofErr w:type="spellStart"/>
       <w:r>
@@ -6806,21 +6468,7 @@
         <w:rPr>
           <w:color w:val="000000"/>
         </w:rPr>
-        <w:t xml:space="preserve">, </w:t>
-      </w:r>
-      <w:proofErr w:type="spellStart"/>
-      <w:r>
-        <w:rPr>
-          <w:color w:val="000000"/>
-        </w:rPr>
-        <w:t>nama</w:t>
-      </w:r>
-      <w:proofErr w:type="spellEnd"/>
-      <w:r>
-        <w:rPr>
-          <w:color w:val="000000"/>
-        </w:rPr>
-        <w:t xml:space="preserve">, element, skill dan </w:t>
+        <w:t xml:space="preserve">, nama, element, skill dan </w:t>
       </w:r>
       <w:proofErr w:type="spellStart"/>
       <w:r>
@@ -8532,7 +8180,6 @@
         <w:tc>
           <w:tcPr>
             <w:tcW w:w="5042" w:type="dxa"/>
-            <w:shd w:val="clear" w:color="auto" w:fill="auto"/>
           </w:tcPr>
           <w:p>
             <w:pPr>
@@ -9793,17 +9440,7 @@
           <w:szCs w:val="22"/>
           <w:highlight w:val="yellow"/>
         </w:rPr>
-        <w:t>dikerja</w:t>
-      </w:r>
-      <w:r>
-        <w:rPr>
-          <w:b/>
-          <w:color w:val="FF0000"/>
-          <w:sz w:val="22"/>
-          <w:szCs w:val="22"/>
-          <w:highlight w:val="yellow"/>
-        </w:rPr>
-        <w:t>kan</w:t>
+        <w:t>dikerjakan</w:t>
       </w:r>
       <w:proofErr w:type="spellEnd"/>
       <w:r>
@@ -9978,11 +9615,13 @@
               <w:jc w:val="both"/>
               <w:rPr>
                 <w:b/>
+                <w:highlight w:val="yellow"/>
               </w:rPr>
             </w:pPr>
             <w:r>
               <w:rPr>
                 <w:b/>
+                <w:highlight w:val="yellow"/>
               </w:rPr>
               <w:t>Navbar</w:t>
             </w:r>
@@ -10002,8 +9641,14 @@
               <w:spacing w:line="240" w:lineRule="auto"/>
               <w:ind w:hanging="2"/>
               <w:jc w:val="both"/>
+              <w:rPr>
+                <w:highlight w:val="yellow"/>
+              </w:rPr>
             </w:pPr>
             <w:r>
+              <w:rPr>
+                <w:highlight w:val="yellow"/>
+              </w:rPr>
               <w:t>0/2</w:t>
             </w:r>
           </w:p>
@@ -10017,17 +9662,29 @@
               <w:spacing w:line="240" w:lineRule="auto"/>
               <w:ind w:hanging="2"/>
               <w:jc w:val="both"/>
+              <w:rPr>
+                <w:highlight w:val="yellow"/>
+              </w:rPr>
             </w:pPr>
             <w:proofErr w:type="spellStart"/>
             <w:r>
+              <w:rPr>
+                <w:highlight w:val="yellow"/>
+              </w:rPr>
               <w:t>Tampilan</w:t>
             </w:r>
             <w:proofErr w:type="spellEnd"/>
             <w:r>
+              <w:rPr>
+                <w:highlight w:val="yellow"/>
+              </w:rPr>
               <w:t xml:space="preserve"> navbar </w:t>
             </w:r>
             <w:proofErr w:type="spellStart"/>
             <w:r>
+              <w:rPr>
+                <w:highlight w:val="yellow"/>
+              </w:rPr>
               <w:t>sesuai</w:t>
             </w:r>
             <w:proofErr w:type="spellEnd"/>
@@ -10047,11 +9704,13 @@
               <w:jc w:val="both"/>
               <w:rPr>
                 <w:b/>
+                <w:highlight w:val="yellow"/>
               </w:rPr>
             </w:pPr>
             <w:r>
               <w:rPr>
                 <w:b/>
+                <w:highlight w:val="yellow"/>
               </w:rPr>
               <w:t>Header</w:t>
             </w:r>
@@ -10071,8 +9730,14 @@
               <w:spacing w:line="240" w:lineRule="auto"/>
               <w:ind w:hanging="2"/>
               <w:jc w:val="both"/>
+              <w:rPr>
+                <w:highlight w:val="yellow"/>
+              </w:rPr>
             </w:pPr>
             <w:r>
+              <w:rPr>
+                <w:highlight w:val="yellow"/>
+              </w:rPr>
               <w:t>0/2</w:t>
             </w:r>
           </w:p>
@@ -10086,17 +9751,29 @@
               <w:spacing w:line="240" w:lineRule="auto"/>
               <w:ind w:hanging="2"/>
               <w:jc w:val="both"/>
+              <w:rPr>
+                <w:highlight w:val="yellow"/>
+              </w:rPr>
             </w:pPr>
             <w:proofErr w:type="spellStart"/>
             <w:r>
+              <w:rPr>
+                <w:highlight w:val="yellow"/>
+              </w:rPr>
               <w:t>Tampilan</w:t>
             </w:r>
             <w:proofErr w:type="spellEnd"/>
             <w:r>
+              <w:rPr>
+                <w:highlight w:val="yellow"/>
+              </w:rPr>
               <w:t xml:space="preserve"> Header </w:t>
             </w:r>
             <w:proofErr w:type="spellStart"/>
             <w:r>
+              <w:rPr>
+                <w:highlight w:val="yellow"/>
+              </w:rPr>
               <w:t>Sesuai</w:t>
             </w:r>
             <w:proofErr w:type="spellEnd"/>
@@ -10116,11 +9793,13 @@
               <w:jc w:val="both"/>
               <w:rPr>
                 <w:b/>
+                <w:highlight w:val="yellow"/>
               </w:rPr>
             </w:pPr>
             <w:r>
               <w:rPr>
                 <w:b/>
+                <w:highlight w:val="yellow"/>
               </w:rPr>
               <w:t>Content</w:t>
             </w:r>
@@ -10137,8 +9816,14 @@
               <w:spacing w:line="240" w:lineRule="auto"/>
               <w:ind w:hanging="2"/>
               <w:jc w:val="both"/>
+              <w:rPr>
+                <w:highlight w:val="yellow"/>
+              </w:rPr>
             </w:pPr>
             <w:r>
+              <w:rPr>
+                <w:highlight w:val="yellow"/>
+              </w:rPr>
               <w:t>0/2</w:t>
             </w:r>
           </w:p>
@@ -10152,17 +9837,29 @@
               <w:spacing w:line="240" w:lineRule="auto"/>
               <w:ind w:hanging="2"/>
               <w:jc w:val="both"/>
+              <w:rPr>
+                <w:highlight w:val="yellow"/>
+              </w:rPr>
             </w:pPr>
             <w:proofErr w:type="spellStart"/>
             <w:r>
+              <w:rPr>
+                <w:highlight w:val="yellow"/>
+              </w:rPr>
               <w:t>Tampilan</w:t>
             </w:r>
             <w:proofErr w:type="spellEnd"/>
             <w:r>
+              <w:rPr>
+                <w:highlight w:val="yellow"/>
+              </w:rPr>
               <w:t xml:space="preserve"> item page </w:t>
             </w:r>
             <w:proofErr w:type="spellStart"/>
             <w:r>
+              <w:rPr>
+                <w:highlight w:val="yellow"/>
+              </w:rPr>
               <w:t>sesuai</w:t>
             </w:r>
             <w:proofErr w:type="spellEnd"/>
@@ -10179,8 +9876,14 @@
               <w:spacing w:line="240" w:lineRule="auto"/>
               <w:ind w:hanging="2"/>
               <w:jc w:val="both"/>
+              <w:rPr>
+                <w:highlight w:val="yellow"/>
+              </w:rPr>
             </w:pPr>
             <w:r>
+              <w:rPr>
+                <w:highlight w:val="yellow"/>
+              </w:rPr>
               <w:t>0/2</w:t>
             </w:r>
           </w:p>
@@ -10194,20 +9897,35 @@
               <w:spacing w:line="240" w:lineRule="auto"/>
               <w:ind w:hanging="2"/>
               <w:jc w:val="both"/>
+              <w:rPr>
+                <w:highlight w:val="yellow"/>
+              </w:rPr>
             </w:pPr>
             <w:r>
+              <w:rPr>
+                <w:highlight w:val="yellow"/>
+              </w:rPr>
               <w:t xml:space="preserve">Skill yang </w:t>
             </w:r>
             <w:proofErr w:type="spellStart"/>
             <w:r>
+              <w:rPr>
+                <w:highlight w:val="yellow"/>
+              </w:rPr>
               <w:t>ditampilkan</w:t>
             </w:r>
             <w:proofErr w:type="spellEnd"/>
             <w:r>
+              <w:rPr>
+                <w:highlight w:val="yellow"/>
+              </w:rPr>
               <w:t xml:space="preserve"> juga </w:t>
             </w:r>
             <w:proofErr w:type="spellStart"/>
             <w:r>
+              <w:rPr>
+                <w:highlight w:val="yellow"/>
+              </w:rPr>
               <w:t>sesuai</w:t>
             </w:r>
             <w:proofErr w:type="spellEnd"/>
@@ -10224,8 +9942,14 @@
               <w:spacing w:line="240" w:lineRule="auto"/>
               <w:ind w:hanging="2"/>
               <w:jc w:val="both"/>
+              <w:rPr>
+                <w:highlight w:val="yellow"/>
+              </w:rPr>
             </w:pPr>
             <w:r>
+              <w:rPr>
+                <w:highlight w:val="yellow"/>
+              </w:rPr>
               <w:t>0/2</w:t>
             </w:r>
           </w:p>
@@ -10239,29 +9963,50 @@
               <w:spacing w:line="240" w:lineRule="auto"/>
               <w:ind w:hanging="2"/>
               <w:jc w:val="both"/>
+              <w:rPr>
+                <w:highlight w:val="yellow"/>
+              </w:rPr>
             </w:pPr>
             <w:proofErr w:type="spellStart"/>
             <w:r>
+              <w:rPr>
+                <w:highlight w:val="yellow"/>
+              </w:rPr>
               <w:t>Jumlah</w:t>
             </w:r>
             <w:proofErr w:type="spellEnd"/>
             <w:r>
+              <w:rPr>
+                <w:highlight w:val="yellow"/>
+              </w:rPr>
               <w:t xml:space="preserve"> item yang </w:t>
             </w:r>
             <w:proofErr w:type="spellStart"/>
             <w:r>
+              <w:rPr>
+                <w:highlight w:val="yellow"/>
+              </w:rPr>
               <w:t>tampil</w:t>
             </w:r>
             <w:proofErr w:type="spellEnd"/>
             <w:r>
+              <w:rPr>
+                <w:highlight w:val="yellow"/>
+              </w:rPr>
               <w:t xml:space="preserve"> </w:t>
             </w:r>
             <w:proofErr w:type="spellStart"/>
             <w:r>
+              <w:rPr>
+                <w:highlight w:val="yellow"/>
+              </w:rPr>
               <w:t>sesuai</w:t>
             </w:r>
             <w:proofErr w:type="spellEnd"/>
             <w:r>
+              <w:rPr>
+                <w:highlight w:val="yellow"/>
+              </w:rPr>
               <w:t xml:space="preserve"> </w:t>
             </w:r>
           </w:p>
@@ -10280,11 +10025,13 @@
               <w:jc w:val="both"/>
               <w:rPr>
                 <w:b/>
+                <w:highlight w:val="yellow"/>
               </w:rPr>
             </w:pPr>
             <w:r>
               <w:rPr>
                 <w:b/>
+                <w:highlight w:val="yellow"/>
               </w:rPr>
               <w:t>Information</w:t>
             </w:r>
@@ -10301,8 +10048,14 @@
               <w:spacing w:line="240" w:lineRule="auto"/>
               <w:ind w:hanging="2"/>
               <w:jc w:val="both"/>
+              <w:rPr>
+                <w:highlight w:val="yellow"/>
+              </w:rPr>
             </w:pPr>
             <w:r>
+              <w:rPr>
+                <w:highlight w:val="yellow"/>
+              </w:rPr>
               <w:t>0/2</w:t>
             </w:r>
           </w:p>
@@ -10316,28 +10069,49 @@
               <w:spacing w:line="240" w:lineRule="auto"/>
               <w:ind w:hanging="2"/>
               <w:jc w:val="both"/>
+              <w:rPr>
+                <w:highlight w:val="yellow"/>
+              </w:rPr>
             </w:pPr>
             <w:r>
+              <w:rPr>
+                <w:highlight w:val="yellow"/>
+              </w:rPr>
               <w:t xml:space="preserve">Skill </w:t>
             </w:r>
             <w:proofErr w:type="spellStart"/>
             <w:r>
+              <w:rPr>
+                <w:highlight w:val="yellow"/>
+              </w:rPr>
               <w:t>pokemon</w:t>
             </w:r>
             <w:proofErr w:type="spellEnd"/>
             <w:r>
+              <w:rPr>
+                <w:highlight w:val="yellow"/>
+              </w:rPr>
               <w:t xml:space="preserve"> yang </w:t>
             </w:r>
             <w:proofErr w:type="spellStart"/>
             <w:r>
+              <w:rPr>
+                <w:highlight w:val="yellow"/>
+              </w:rPr>
               <w:t>ditampilkan</w:t>
             </w:r>
             <w:proofErr w:type="spellEnd"/>
             <w:r>
+              <w:rPr>
+                <w:highlight w:val="yellow"/>
+              </w:rPr>
               <w:t xml:space="preserve"> </w:t>
             </w:r>
             <w:proofErr w:type="spellStart"/>
             <w:r>
+              <w:rPr>
+                <w:highlight w:val="yellow"/>
+              </w:rPr>
               <w:t>sesuai</w:t>
             </w:r>
             <w:proofErr w:type="spellEnd"/>
@@ -10354,8 +10128,14 @@
               <w:spacing w:line="240" w:lineRule="auto"/>
               <w:ind w:hanging="2"/>
               <w:jc w:val="both"/>
+              <w:rPr>
+                <w:highlight w:val="yellow"/>
+              </w:rPr>
             </w:pPr>
             <w:r>
+              <w:rPr>
+                <w:highlight w:val="yellow"/>
+              </w:rPr>
               <w:t>0/2/4/7</w:t>
             </w:r>
           </w:p>
@@ -10369,25 +10149,43 @@
               <w:spacing w:line="240" w:lineRule="auto"/>
               <w:ind w:hanging="2"/>
               <w:jc w:val="both"/>
+              <w:rPr>
+                <w:highlight w:val="yellow"/>
+              </w:rPr>
             </w:pPr>
             <w:proofErr w:type="spellStart"/>
             <w:r>
+              <w:rPr>
+                <w:highlight w:val="yellow"/>
+              </w:rPr>
               <w:t>Tampilan</w:t>
             </w:r>
             <w:proofErr w:type="spellEnd"/>
             <w:r>
+              <w:rPr>
+                <w:highlight w:val="yellow"/>
+              </w:rPr>
               <w:t xml:space="preserve"> </w:t>
             </w:r>
             <w:proofErr w:type="spellStart"/>
             <w:r>
+              <w:rPr>
+                <w:highlight w:val="yellow"/>
+              </w:rPr>
               <w:t>warna</w:t>
             </w:r>
             <w:proofErr w:type="spellEnd"/>
             <w:r>
+              <w:rPr>
+                <w:highlight w:val="yellow"/>
+              </w:rPr>
               <w:t xml:space="preserve"> pada text dan background </w:t>
             </w:r>
             <w:proofErr w:type="spellStart"/>
             <w:r>
+              <w:rPr>
+                <w:highlight w:val="yellow"/>
+              </w:rPr>
               <w:t>sesuai</w:t>
             </w:r>
             <w:proofErr w:type="spellEnd"/>
@@ -10397,56 +10195,98 @@
               <w:spacing w:line="240" w:lineRule="auto"/>
               <w:ind w:hanging="2"/>
               <w:jc w:val="both"/>
+              <w:rPr>
+                <w:highlight w:val="yellow"/>
+              </w:rPr>
             </w:pPr>
             <w:r>
+              <w:rPr>
+                <w:highlight w:val="yellow"/>
+              </w:rPr>
               <w:t xml:space="preserve">4: </w:t>
             </w:r>
             <w:proofErr w:type="spellStart"/>
             <w:r>
+              <w:rPr>
+                <w:highlight w:val="yellow"/>
+              </w:rPr>
               <w:t>Tampilan</w:t>
             </w:r>
             <w:proofErr w:type="spellEnd"/>
             <w:r>
+              <w:rPr>
+                <w:highlight w:val="yellow"/>
+              </w:rPr>
               <w:t xml:space="preserve"> </w:t>
             </w:r>
             <w:proofErr w:type="spellStart"/>
             <w:r>
+              <w:rPr>
+                <w:highlight w:val="yellow"/>
+              </w:rPr>
               <w:t>warna</w:t>
             </w:r>
             <w:proofErr w:type="spellEnd"/>
             <w:r>
+              <w:rPr>
+                <w:highlight w:val="yellow"/>
+              </w:rPr>
               <w:t xml:space="preserve"> </w:t>
             </w:r>
             <w:proofErr w:type="spellStart"/>
             <w:r>
+              <w:rPr>
+                <w:highlight w:val="yellow"/>
+              </w:rPr>
               <w:t>kurang</w:t>
             </w:r>
             <w:proofErr w:type="spellEnd"/>
             <w:r>
+              <w:rPr>
+                <w:highlight w:val="yellow"/>
+              </w:rPr>
               <w:t xml:space="preserve"> </w:t>
             </w:r>
             <w:proofErr w:type="spellStart"/>
             <w:r>
+              <w:rPr>
+                <w:highlight w:val="yellow"/>
+              </w:rPr>
               <w:t>sempurna</w:t>
             </w:r>
             <w:proofErr w:type="spellEnd"/>
             <w:r>
+              <w:rPr>
+                <w:highlight w:val="yellow"/>
+              </w:rPr>
               <w:t xml:space="preserve"> (</w:t>
             </w:r>
             <w:proofErr w:type="spellStart"/>
             <w:r>
+              <w:rPr>
+                <w:highlight w:val="yellow"/>
+              </w:rPr>
               <w:t>hanya</w:t>
             </w:r>
             <w:proofErr w:type="spellEnd"/>
             <w:r>
+              <w:rPr>
+                <w:highlight w:val="yellow"/>
+              </w:rPr>
               <w:t xml:space="preserve"> </w:t>
             </w:r>
             <w:proofErr w:type="spellStart"/>
             <w:r>
+              <w:rPr>
+                <w:highlight w:val="yellow"/>
+              </w:rPr>
               <w:t>setengah</w:t>
             </w:r>
             <w:proofErr w:type="spellEnd"/>
             <w:r>
+              <w:rPr>
+                <w:highlight w:val="yellow"/>
+              </w:rPr>
               <w:t>)</w:t>
             </w:r>
           </w:p>
@@ -10455,70 +10295,121 @@
               <w:spacing w:line="240" w:lineRule="auto"/>
               <w:ind w:hanging="2"/>
               <w:jc w:val="both"/>
+              <w:rPr>
+                <w:highlight w:val="yellow"/>
+              </w:rPr>
             </w:pPr>
             <w:proofErr w:type="gramStart"/>
             <w:r>
+              <w:rPr>
+                <w:highlight w:val="yellow"/>
+              </w:rPr>
               <w:lastRenderedPageBreak/>
               <w:t>2 :</w:t>
             </w:r>
             <w:proofErr w:type="gramEnd"/>
             <w:r>
+              <w:rPr>
+                <w:highlight w:val="yellow"/>
+              </w:rPr>
               <w:t xml:space="preserve"> </w:t>
             </w:r>
             <w:proofErr w:type="spellStart"/>
             <w:r>
+              <w:rPr>
+                <w:highlight w:val="yellow"/>
+              </w:rPr>
               <w:t>Tampilan</w:t>
             </w:r>
             <w:proofErr w:type="spellEnd"/>
             <w:r>
+              <w:rPr>
+                <w:highlight w:val="yellow"/>
+              </w:rPr>
               <w:t xml:space="preserve"> </w:t>
             </w:r>
             <w:proofErr w:type="spellStart"/>
             <w:r>
+              <w:rPr>
+                <w:highlight w:val="yellow"/>
+              </w:rPr>
               <w:t>warna</w:t>
             </w:r>
             <w:proofErr w:type="spellEnd"/>
             <w:r>
+              <w:rPr>
+                <w:highlight w:val="yellow"/>
+              </w:rPr>
               <w:t xml:space="preserve"> </w:t>
             </w:r>
             <w:proofErr w:type="spellStart"/>
             <w:r>
+              <w:rPr>
+                <w:highlight w:val="yellow"/>
+              </w:rPr>
               <w:t>beberapa</w:t>
             </w:r>
             <w:proofErr w:type="spellEnd"/>
             <w:r>
+              <w:rPr>
+                <w:highlight w:val="yellow"/>
+              </w:rPr>
               <w:t xml:space="preserve"> </w:t>
             </w:r>
             <w:proofErr w:type="spellStart"/>
             <w:r>
+              <w:rPr>
+                <w:highlight w:val="yellow"/>
+              </w:rPr>
               <w:t>saja</w:t>
             </w:r>
             <w:proofErr w:type="spellEnd"/>
             <w:r>
+              <w:rPr>
+                <w:highlight w:val="yellow"/>
+              </w:rPr>
               <w:t xml:space="preserve"> (</w:t>
             </w:r>
             <w:proofErr w:type="spellStart"/>
             <w:r>
+              <w:rPr>
+                <w:highlight w:val="yellow"/>
+              </w:rPr>
               <w:t>hanya</w:t>
             </w:r>
             <w:proofErr w:type="spellEnd"/>
             <w:r>
+              <w:rPr>
+                <w:highlight w:val="yellow"/>
+              </w:rPr>
               <w:t xml:space="preserve"> </w:t>
             </w:r>
             <w:proofErr w:type="spellStart"/>
             <w:r>
+              <w:rPr>
+                <w:highlight w:val="yellow"/>
+              </w:rPr>
               <w:t>beberapa</w:t>
             </w:r>
             <w:proofErr w:type="spellEnd"/>
             <w:r>
+              <w:rPr>
+                <w:highlight w:val="yellow"/>
+              </w:rPr>
               <w:t xml:space="preserve"> </w:t>
             </w:r>
             <w:proofErr w:type="spellStart"/>
             <w:r>
+              <w:rPr>
+                <w:highlight w:val="yellow"/>
+              </w:rPr>
               <w:t>saja</w:t>
             </w:r>
             <w:proofErr w:type="spellEnd"/>
             <w:r>
+              <w:rPr>
+                <w:highlight w:val="yellow"/>
+              </w:rPr>
               <w:t>)</w:t>
             </w:r>
           </w:p>
@@ -10534,8 +10425,14 @@
               <w:spacing w:line="240" w:lineRule="auto"/>
               <w:ind w:hanging="2"/>
               <w:jc w:val="both"/>
+              <w:rPr>
+                <w:highlight w:val="yellow"/>
+              </w:rPr>
             </w:pPr>
             <w:r>
+              <w:rPr>
+                <w:highlight w:val="yellow"/>
+              </w:rPr>
               <w:lastRenderedPageBreak/>
               <w:t>0/2</w:t>
             </w:r>
@@ -10550,25 +10447,43 @@
               <w:spacing w:line="240" w:lineRule="auto"/>
               <w:ind w:hanging="2"/>
               <w:jc w:val="both"/>
+              <w:rPr>
+                <w:highlight w:val="yellow"/>
+              </w:rPr>
             </w:pPr>
             <w:proofErr w:type="spellStart"/>
             <w:r>
+              <w:rPr>
+                <w:highlight w:val="yellow"/>
+              </w:rPr>
               <w:t>Deskripsi</w:t>
             </w:r>
             <w:proofErr w:type="spellEnd"/>
             <w:r>
+              <w:rPr>
+                <w:highlight w:val="yellow"/>
+              </w:rPr>
               <w:t xml:space="preserve"> </w:t>
             </w:r>
             <w:proofErr w:type="spellStart"/>
             <w:r>
+              <w:rPr>
+                <w:highlight w:val="yellow"/>
+              </w:rPr>
               <w:t>pokemon</w:t>
             </w:r>
             <w:proofErr w:type="spellEnd"/>
             <w:r>
+              <w:rPr>
+                <w:highlight w:val="yellow"/>
+              </w:rPr>
               <w:t xml:space="preserve"> </w:t>
             </w:r>
             <w:proofErr w:type="spellStart"/>
             <w:r>
+              <w:rPr>
+                <w:highlight w:val="yellow"/>
+              </w:rPr>
               <w:t>sesuai</w:t>
             </w:r>
             <w:proofErr w:type="spellEnd"/>
@@ -10585,8 +10500,14 @@
               <w:spacing w:line="240" w:lineRule="auto"/>
               <w:ind w:hanging="2"/>
               <w:jc w:val="both"/>
+              <w:rPr>
+                <w:highlight w:val="yellow"/>
+              </w:rPr>
             </w:pPr>
             <w:r>
+              <w:rPr>
+                <w:highlight w:val="yellow"/>
+              </w:rPr>
               <w:t>0/2</w:t>
             </w:r>
           </w:p>
@@ -10600,12 +10521,21 @@
               <w:spacing w:line="240" w:lineRule="auto"/>
               <w:ind w:hanging="2"/>
               <w:jc w:val="both"/>
+              <w:rPr>
+                <w:highlight w:val="yellow"/>
+              </w:rPr>
             </w:pPr>
             <w:r>
+              <w:rPr>
+                <w:highlight w:val="yellow"/>
+              </w:rPr>
               <w:t xml:space="preserve">Gambar background </w:t>
             </w:r>
             <w:proofErr w:type="spellStart"/>
             <w:r>
+              <w:rPr>
+                <w:highlight w:val="yellow"/>
+              </w:rPr>
               <w:t>sesuai</w:t>
             </w:r>
             <w:proofErr w:type="spellEnd"/>
@@ -10624,11 +10554,13 @@
               <w:ind w:hanging="2"/>
               <w:rPr>
                 <w:b/>
+                <w:highlight w:val="yellow"/>
               </w:rPr>
             </w:pPr>
             <w:r>
               <w:rPr>
                 <w:b/>
+                <w:highlight w:val="yellow"/>
               </w:rPr>
               <w:t>Footer</w:t>
             </w:r>
@@ -10645,8 +10577,14 @@
               <w:spacing w:line="240" w:lineRule="auto"/>
               <w:ind w:hanging="2"/>
               <w:jc w:val="both"/>
+              <w:rPr>
+                <w:highlight w:val="yellow"/>
+              </w:rPr>
             </w:pPr>
             <w:r>
+              <w:rPr>
+                <w:highlight w:val="yellow"/>
+              </w:rPr>
               <w:t>0/2</w:t>
             </w:r>
           </w:p>
@@ -10660,17 +10598,29 @@
               <w:spacing w:line="240" w:lineRule="auto"/>
               <w:ind w:hanging="2"/>
               <w:jc w:val="both"/>
+              <w:rPr>
+                <w:highlight w:val="yellow"/>
+              </w:rPr>
             </w:pPr>
             <w:proofErr w:type="spellStart"/>
             <w:r>
+              <w:rPr>
+                <w:highlight w:val="yellow"/>
+              </w:rPr>
               <w:t>Tampilan</w:t>
             </w:r>
             <w:proofErr w:type="spellEnd"/>
             <w:r>
+              <w:rPr>
+                <w:highlight w:val="yellow"/>
+              </w:rPr>
               <w:t xml:space="preserve"> footer </w:t>
             </w:r>
             <w:proofErr w:type="spellStart"/>
             <w:r>
+              <w:rPr>
+                <w:highlight w:val="yellow"/>
+              </w:rPr>
               <w:t>sesuai</w:t>
             </w:r>
             <w:proofErr w:type="spellEnd"/>
@@ -10687,8 +10637,14 @@
               <w:spacing w:line="240" w:lineRule="auto"/>
               <w:ind w:hanging="2"/>
               <w:jc w:val="both"/>
+              <w:rPr>
+                <w:highlight w:val="yellow"/>
+              </w:rPr>
             </w:pPr>
             <w:r>
+              <w:rPr>
+                <w:highlight w:val="yellow"/>
+              </w:rPr>
               <w:t>-10/0</w:t>
             </w:r>
           </w:p>
@@ -10702,37 +10658,78 @@
               <w:spacing w:line="240" w:lineRule="auto"/>
               <w:ind w:hanging="2"/>
               <w:jc w:val="both"/>
+              <w:rPr>
+                <w:highlight w:val="yellow"/>
+              </w:rPr>
             </w:pPr>
             <w:proofErr w:type="spellStart"/>
             <w:r>
+              <w:rPr>
+                <w:highlight w:val="yellow"/>
+              </w:rPr>
               <w:t>Menggunakan</w:t>
             </w:r>
             <w:proofErr w:type="spellEnd"/>
             <w:r>
-              <w:t xml:space="preserve"> php </w:t>
-            </w:r>
-            <w:proofErr w:type="spellStart"/>
-            <w:r>
+              <w:rPr>
+                <w:highlight w:val="yellow"/>
+              </w:rPr>
+              <w:t xml:space="preserve"> </w:t>
+            </w:r>
+            <w:proofErr w:type="spellStart"/>
+            <w:r>
+              <w:rPr>
+                <w:highlight w:val="yellow"/>
+              </w:rPr>
+              <w:t>php</w:t>
+            </w:r>
+            <w:proofErr w:type="spellEnd"/>
+            <w:r>
+              <w:rPr>
+                <w:highlight w:val="yellow"/>
+              </w:rPr>
+              <w:t xml:space="preserve"> </w:t>
+            </w:r>
+            <w:proofErr w:type="spellStart"/>
+            <w:r>
+              <w:rPr>
+                <w:highlight w:val="yellow"/>
+              </w:rPr>
               <w:t>untuk</w:t>
             </w:r>
             <w:proofErr w:type="spellEnd"/>
             <w:r>
+              <w:rPr>
+                <w:highlight w:val="yellow"/>
+              </w:rPr>
               <w:t xml:space="preserve"> </w:t>
             </w:r>
             <w:proofErr w:type="spellStart"/>
             <w:r>
+              <w:rPr>
+                <w:highlight w:val="yellow"/>
+              </w:rPr>
               <w:t>memuat</w:t>
             </w:r>
             <w:proofErr w:type="spellEnd"/>
             <w:r>
+              <w:rPr>
+                <w:highlight w:val="yellow"/>
+              </w:rPr>
               <w:t xml:space="preserve"> data </w:t>
             </w:r>
             <w:proofErr w:type="spellStart"/>
             <w:r>
+              <w:rPr>
+                <w:highlight w:val="yellow"/>
+              </w:rPr>
               <w:t>isi</w:t>
             </w:r>
             <w:proofErr w:type="spellEnd"/>
             <w:r>
+              <w:rPr>
+                <w:highlight w:val="yellow"/>
+              </w:rPr>
               <w:t xml:space="preserve"> item</w:t>
             </w:r>
           </w:p>
@@ -10748,8 +10745,14 @@
               <w:spacing w:line="240" w:lineRule="auto"/>
               <w:ind w:hanging="2"/>
               <w:jc w:val="both"/>
+              <w:rPr>
+                <w:highlight w:val="yellow"/>
+              </w:rPr>
             </w:pPr>
             <w:r>
+              <w:rPr>
+                <w:highlight w:val="yellow"/>
+              </w:rPr>
               <w:t>+5/0</w:t>
             </w:r>
           </w:p>
@@ -10763,17 +10766,29 @@
               <w:spacing w:line="240" w:lineRule="auto"/>
               <w:ind w:hanging="2"/>
               <w:jc w:val="both"/>
+              <w:rPr>
+                <w:highlight w:val="yellow"/>
+              </w:rPr>
             </w:pPr>
             <w:proofErr w:type="spellStart"/>
             <w:r>
+              <w:rPr>
+                <w:highlight w:val="yellow"/>
+              </w:rPr>
               <w:t>Tampilan</w:t>
             </w:r>
             <w:proofErr w:type="spellEnd"/>
             <w:r>
+              <w:rPr>
+                <w:highlight w:val="yellow"/>
+              </w:rPr>
               <w:t xml:space="preserve"> </w:t>
             </w:r>
             <w:proofErr w:type="spellStart"/>
             <w:r>
+              <w:rPr>
+                <w:highlight w:val="yellow"/>
+              </w:rPr>
               <w:t>Sempurna</w:t>
             </w:r>
             <w:proofErr w:type="spellEnd"/>
@@ -10791,13 +10806,22 @@
               <w:spacing w:line="240" w:lineRule="auto"/>
               <w:ind w:hanging="2"/>
               <w:jc w:val="both"/>
+              <w:rPr>
+                <w:highlight w:val="yellow"/>
+              </w:rPr>
             </w:pPr>
             <w:proofErr w:type="gramStart"/>
             <w:r>
+              <w:rPr>
+                <w:highlight w:val="yellow"/>
+              </w:rPr>
               <w:t>Total :</w:t>
             </w:r>
             <w:proofErr w:type="gramEnd"/>
             <w:r>
+              <w:rPr>
+                <w:highlight w:val="yellow"/>
+              </w:rPr>
               <w:t xml:space="preserve"> 25</w:t>
             </w:r>
           </w:p>
@@ -10816,7 +10840,7 @@
         <mc:AlternateContent>
           <mc:Choice Requires="wps">
             <w:drawing>
-              <wp:anchor distT="45720" distB="45720" distL="114300" distR="114300" simplePos="0" relativeHeight="251662336" behindDoc="0" locked="0" layoutInCell="1" hidden="0" allowOverlap="1">
+              <wp:anchor distT="45720" distB="45720" distL="114300" distR="114300" simplePos="0" relativeHeight="251662336" behindDoc="0" locked="0" layoutInCell="1" hidden="0" allowOverlap="1" wp14:anchorId="446782B7" wp14:editId="520E8F87">
                 <wp:simplePos x="0" y="0"/>
                 <wp:positionH relativeFrom="column">
                   <wp:posOffset>4367213</wp:posOffset>
@@ -10868,16 +10892,8 @@
                               <w:rPr>
                                 <w:color w:val="000000"/>
                               </w:rPr>
-                              <w:t xml:space="preserve"> </w:t>
+                              <w:t xml:space="preserve"> Soal</w:t>
                             </w:r>
-                            <w:proofErr w:type="spellStart"/>
-                            <w:r>
-                              <w:rPr>
-                                <w:color w:val="000000"/>
-                              </w:rPr>
-                              <w:t>Soal</w:t>
-                            </w:r>
-                            <w:proofErr w:type="spellEnd"/>
                           </w:p>
                           <w:p>
                             <w:pPr>
@@ -10903,21 +10919,7 @@
                               <w:rPr>
                                 <w:color w:val="000000"/>
                               </w:rPr>
-                              <w:t xml:space="preserve">(Marcella </w:t>
-                            </w:r>
-                            <w:proofErr w:type="spellStart"/>
-                            <w:r>
-                              <w:rPr>
-                                <w:color w:val="000000"/>
-                              </w:rPr>
-                              <w:t>Thamrin</w:t>
-                            </w:r>
-                            <w:proofErr w:type="spellEnd"/>
-                            <w:r>
-                              <w:rPr>
-                                <w:color w:val="000000"/>
-                              </w:rPr>
-                              <w:t>)</w:t>
+                              <w:t>(Marcella Thamrin)</w:t>
                             </w:r>
                           </w:p>
                           <w:p>
@@ -10954,7 +10956,7 @@
           </mc:Choice>
           <mc:Fallback>
             <w:pict>
-              <v:rect id="Rectangle 1822384073" o:spid="_x0000_s1026" style="position:absolute;left:0;text-align:left;margin-left:343.9pt;margin-top:39.25pt;width:173.25pt;height:114pt;z-index:251662336;visibility:visible;mso-wrap-style:square;mso-wrap-distance-left:9pt;mso-wrap-distance-top:3.6pt;mso-wrap-distance-right:9pt;mso-wrap-distance-bottom:3.6pt;mso-position-horizontal:absolute;mso-position-horizontal-relative:text;mso-position-vertical:absolute;mso-position-vertical-relative:text;v-text-anchor:top" o:gfxdata="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" stroked="f">
+              <v:rect w14:anchorId="446782B7" id="Rectangle 1822384073" o:spid="_x0000_s1026" style="position:absolute;left:0;text-align:left;margin-left:343.9pt;margin-top:39.25pt;width:173.25pt;height:114pt;z-index:251662336;visibility:visible;mso-wrap-style:square;mso-wrap-distance-left:9pt;mso-wrap-distance-top:3.6pt;mso-wrap-distance-right:9pt;mso-wrap-distance-bottom:3.6pt;mso-position-horizontal:absolute;mso-position-horizontal-relative:text;mso-position-vertical:absolute;mso-position-vertical-relative:text;v-text-anchor:top" o:gfxdata="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" stroked="f">
                 <v:textbox inset="2.53958mm,1.2694mm,2.53958mm,1.2694mm">
                   <w:txbxContent>
                     <w:p>
@@ -10975,16 +10977,8 @@
                         <w:rPr>
                           <w:color w:val="000000"/>
                         </w:rPr>
-                        <w:t xml:space="preserve"> </w:t>
+                        <w:t xml:space="preserve"> Soal</w:t>
                       </w:r>
-                      <w:proofErr w:type="spellStart"/>
-                      <w:r>
-                        <w:rPr>
-                          <w:color w:val="000000"/>
-                        </w:rPr>
-                        <w:t>Soal</w:t>
-                      </w:r>
-                      <w:proofErr w:type="spellEnd"/>
                     </w:p>
                     <w:p>
                       <w:pPr>
@@ -11010,21 +11004,7 @@
                         <w:rPr>
                           <w:color w:val="000000"/>
                         </w:rPr>
-                        <w:t xml:space="preserve">(Marcella </w:t>
-                      </w:r>
-                      <w:proofErr w:type="spellStart"/>
-                      <w:r>
-                        <w:rPr>
-                          <w:color w:val="000000"/>
-                        </w:rPr>
-                        <w:t>Thamrin</w:t>
-                      </w:r>
-                      <w:proofErr w:type="spellEnd"/>
-                      <w:r>
-                        <w:rPr>
-                          <w:color w:val="000000"/>
-                        </w:rPr>
-                        <w:t>)</w:t>
+                        <w:t>(Marcella Thamrin)</w:t>
                       </w:r>
                     </w:p>
                     <w:p>
@@ -11063,7 +11043,7 @@
         <mc:AlternateContent>
           <mc:Choice Requires="wps">
             <w:drawing>
-              <wp:anchor distT="45720" distB="45720" distL="114300" distR="114300" simplePos="0" relativeHeight="251663360" behindDoc="0" locked="0" layoutInCell="1" hidden="0" allowOverlap="1">
+              <wp:anchor distT="45720" distB="45720" distL="114300" distR="114300" simplePos="0" relativeHeight="251663360" behindDoc="0" locked="0" layoutInCell="1" hidden="0" allowOverlap="1" wp14:anchorId="13A52136" wp14:editId="40F7CF10">
                 <wp:simplePos x="0" y="0"/>
                 <wp:positionH relativeFrom="column">
                   <wp:posOffset>-4761</wp:posOffset>
@@ -11136,35 +11116,7 @@
                               <w:rPr>
                                 <w:color w:val="000000"/>
                               </w:rPr>
-                              <w:t>(</w:t>
-                            </w:r>
-                            <w:proofErr w:type="spellStart"/>
-                            <w:r>
-                              <w:rPr>
-                                <w:color w:val="000000"/>
-                              </w:rPr>
-                              <w:t>Eka</w:t>
-                            </w:r>
-                            <w:proofErr w:type="spellEnd"/>
-                            <w:r>
-                              <w:rPr>
-                                <w:color w:val="000000"/>
-                              </w:rPr>
-                              <w:t xml:space="preserve"> </w:t>
-                            </w:r>
-                            <w:proofErr w:type="spellStart"/>
-                            <w:r>
-                              <w:rPr>
-                                <w:color w:val="000000"/>
-                              </w:rPr>
-                              <w:t>Rahayu</w:t>
-                            </w:r>
-                            <w:proofErr w:type="spellEnd"/>
-                            <w:r>
-                              <w:rPr>
-                                <w:color w:val="000000"/>
-                              </w:rPr>
-                              <w:t xml:space="preserve"> </w:t>
+                              <w:t xml:space="preserve">(Eka Rahayu </w:t>
                             </w:r>
                             <w:proofErr w:type="spellStart"/>
                             <w:r>
@@ -11197,6 +11149,7 @@
                               <w:t xml:space="preserve">., </w:t>
                             </w:r>
                             <w:proofErr w:type="spellStart"/>
+                            <w:proofErr w:type="gramStart"/>
                             <w:r>
                               <w:rPr>
                                 <w:color w:val="000000"/>
@@ -11204,6 +11157,7 @@
                               <w:t>M.Kom</w:t>
                             </w:r>
                             <w:proofErr w:type="spellEnd"/>
+                            <w:proofErr w:type="gramEnd"/>
                             <w:r>
                               <w:rPr>
                                 <w:color w:val="000000"/>
@@ -11259,7 +11213,7 @@
           </mc:Choice>
           <mc:Fallback>
             <w:pict>
-              <v:rect id="Rectangle 1822384072" o:spid="_x0000_s1027" style="position:absolute;left:0;text-align:left;margin-left:-.35pt;margin-top:39.35pt;width:168.75pt;height:132.15pt;z-index:251663360;visibility:visible;mso-wrap-style:square;mso-wrap-distance-left:9pt;mso-wrap-distance-top:3.6pt;mso-wrap-distance-right:9pt;mso-wrap-distance-bottom:3.6pt;mso-position-horizontal:absolute;mso-position-horizontal-relative:text;mso-position-vertical:absolute;mso-position-vertical-relative:text;v-text-anchor:top" o:gfxdata="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" stroked="f">
+              <v:rect w14:anchorId="13A52136" id="Rectangle 1822384072" o:spid="_x0000_s1027" style="position:absolute;left:0;text-align:left;margin-left:-.35pt;margin-top:39.35pt;width:168.75pt;height:132.15pt;z-index:251663360;visibility:visible;mso-wrap-style:square;mso-wrap-distance-left:9pt;mso-wrap-distance-top:3.6pt;mso-wrap-distance-right:9pt;mso-wrap-distance-bottom:3.6pt;mso-position-horizontal:absolute;mso-position-horizontal-relative:text;mso-position-vertical:absolute;mso-position-vertical-relative:text;v-text-anchor:top" o:gfxdata="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" stroked="f">
                 <v:textbox inset="2.53958mm,1.2694mm,2.53958mm,1.2694mm">
                   <w:txbxContent>
                     <w:p>
@@ -11301,35 +11255,7 @@
                         <w:rPr>
                           <w:color w:val="000000"/>
                         </w:rPr>
-                        <w:t>(</w:t>
-                      </w:r>
-                      <w:proofErr w:type="spellStart"/>
-                      <w:r>
-                        <w:rPr>
-                          <w:color w:val="000000"/>
-                        </w:rPr>
-                        <w:t>Eka</w:t>
-                      </w:r>
-                      <w:proofErr w:type="spellEnd"/>
-                      <w:r>
-                        <w:rPr>
-                          <w:color w:val="000000"/>
-                        </w:rPr>
-                        <w:t xml:space="preserve"> </w:t>
-                      </w:r>
-                      <w:proofErr w:type="spellStart"/>
-                      <w:r>
-                        <w:rPr>
-                          <w:color w:val="000000"/>
-                        </w:rPr>
-                        <w:t>Rahayu</w:t>
-                      </w:r>
-                      <w:proofErr w:type="spellEnd"/>
-                      <w:r>
-                        <w:rPr>
-                          <w:color w:val="000000"/>
-                        </w:rPr>
-                        <w:t xml:space="preserve"> </w:t>
+                        <w:t xml:space="preserve">(Eka Rahayu </w:t>
                       </w:r>
                       <w:proofErr w:type="spellStart"/>
                       <w:r>
@@ -11362,6 +11288,7 @@
                         <w:t xml:space="preserve">., </w:t>
                       </w:r>
                       <w:proofErr w:type="spellStart"/>
+                      <w:proofErr w:type="gramStart"/>
                       <w:r>
                         <w:rPr>
                           <w:color w:val="000000"/>
@@ -11369,6 +11296,7 @@
                         <w:t>M.Kom</w:t>
                       </w:r>
                       <w:proofErr w:type="spellEnd"/>
+                      <w:proofErr w:type="gramEnd"/>
                       <w:r>
                         <w:rPr>
                           <w:color w:val="000000"/>
@@ -11426,7 +11354,7 @@
         <mc:AlternateContent>
           <mc:Choice Requires="wps">
             <w:drawing>
-              <wp:anchor distT="45720" distB="45720" distL="114300" distR="114300" simplePos="0" relativeHeight="251664384" behindDoc="0" locked="0" layoutInCell="1" hidden="0" allowOverlap="1">
+              <wp:anchor distT="45720" distB="45720" distL="114300" distR="114300" simplePos="0" relativeHeight="251664384" behindDoc="0" locked="0" layoutInCell="1" hidden="0" allowOverlap="1" wp14:anchorId="7DCF665C" wp14:editId="1896D78D">
                 <wp:simplePos x="0" y="0"/>
                 <wp:positionH relativeFrom="column">
                   <wp:posOffset>2166938</wp:posOffset>
@@ -11506,39 +11434,7 @@
                                 <w:color w:val="000000"/>
                                 <w:highlight w:val="white"/>
                               </w:rPr>
-                              <w:t xml:space="preserve">Grace </w:t>
-                            </w:r>
-                            <w:proofErr w:type="spellStart"/>
-                            <w:r>
-                              <w:rPr>
-                                <w:color w:val="000000"/>
-                                <w:highlight w:val="white"/>
-                              </w:rPr>
-                              <w:t>Levina</w:t>
-                            </w:r>
-                            <w:proofErr w:type="spellEnd"/>
-                            <w:r>
-                              <w:rPr>
-                                <w:color w:val="000000"/>
-                                <w:highlight w:val="white"/>
-                              </w:rPr>
-                              <w:t xml:space="preserve"> </w:t>
-                            </w:r>
-                            <w:proofErr w:type="spellStart"/>
-                            <w:r>
-                              <w:rPr>
-                                <w:color w:val="000000"/>
-                                <w:highlight w:val="white"/>
-                              </w:rPr>
-                              <w:t>Dewi</w:t>
-                            </w:r>
-                            <w:proofErr w:type="spellEnd"/>
-                            <w:r>
-                              <w:rPr>
-                                <w:color w:val="000000"/>
-                                <w:highlight w:val="white"/>
-                              </w:rPr>
-                              <w:t xml:space="preserve">, </w:t>
+                              <w:t xml:space="preserve">Grace Levina Dewi, </w:t>
                             </w:r>
                             <w:proofErr w:type="spellStart"/>
                             <w:proofErr w:type="gramStart"/>
@@ -11613,7 +11509,7 @@
           </mc:Choice>
           <mc:Fallback>
             <w:pict>
-              <v:rect id="Rectangle 1822384074" o:spid="_x0000_s1028" style="position:absolute;left:0;text-align:left;margin-left:170.65pt;margin-top:40.25pt;width:179.8pt;height:112.95pt;z-index:251664384;visibility:visible;mso-wrap-style:square;mso-wrap-distance-left:9pt;mso-wrap-distance-top:3.6pt;mso-wrap-distance-right:9pt;mso-wrap-distance-bottom:3.6pt;mso-position-horizontal:absolute;mso-position-horizontal-relative:text;mso-position-vertical:absolute;mso-position-vertical-relative:text;v-text-anchor:top" o:gfxdata="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" stroked="f">
+              <v:rect w14:anchorId="7DCF665C" id="Rectangle 1822384074" o:spid="_x0000_s1028" style="position:absolute;left:0;text-align:left;margin-left:170.65pt;margin-top:40.25pt;width:179.8pt;height:112.95pt;z-index:251664384;visibility:visible;mso-wrap-style:square;mso-wrap-distance-left:9pt;mso-wrap-distance-top:3.6pt;mso-wrap-distance-right:9pt;mso-wrap-distance-bottom:3.6pt;mso-position-horizontal:absolute;mso-position-horizontal-relative:text;mso-position-vertical:absolute;mso-position-vertical-relative:text;v-text-anchor:top" o:gfxdata="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" stroked="f">
                 <v:textbox inset="2.53958mm,1.2694mm,2.53958mm,1.2694mm">
                   <w:txbxContent>
                     <w:p>
@@ -11662,39 +11558,7 @@
                           <w:color w:val="000000"/>
                           <w:highlight w:val="white"/>
                         </w:rPr>
-                        <w:t xml:space="preserve">Grace </w:t>
-                      </w:r>
-                      <w:proofErr w:type="spellStart"/>
-                      <w:r>
-                        <w:rPr>
-                          <w:color w:val="000000"/>
-                          <w:highlight w:val="white"/>
-                        </w:rPr>
-                        <w:t>Levina</w:t>
-                      </w:r>
-                      <w:proofErr w:type="spellEnd"/>
-                      <w:r>
-                        <w:rPr>
-                          <w:color w:val="000000"/>
-                          <w:highlight w:val="white"/>
-                        </w:rPr>
-                        <w:t xml:space="preserve"> </w:t>
-                      </w:r>
-                      <w:proofErr w:type="spellStart"/>
-                      <w:r>
-                        <w:rPr>
-                          <w:color w:val="000000"/>
-                          <w:highlight w:val="white"/>
-                        </w:rPr>
-                        <w:t>Dewi</w:t>
-                      </w:r>
-                      <w:proofErr w:type="spellEnd"/>
-                      <w:r>
-                        <w:rPr>
-                          <w:color w:val="000000"/>
-                          <w:highlight w:val="white"/>
-                        </w:rPr>
-                        <w:t xml:space="preserve">, </w:t>
+                        <w:t xml:space="preserve">Grace Levina Dewi, </w:t>
                       </w:r>
                       <w:proofErr w:type="spellStart"/>
                       <w:proofErr w:type="gramStart"/>
@@ -11820,7 +11684,7 @@
 </file>
 
 <file path=word/endnotes.xml><?xml version="1.0" encoding="utf-8"?>
-<w:endnotes xmlns:wpc="http://schemas.microsoft.com/office/word/2010/wordprocessingCanvas" xmlns:cx="http://schemas.microsoft.com/office/drawing/2014/chartex" xmlns:cx1="http://schemas.microsoft.com/office/drawing/2015/9/8/chartex" xmlns:cx2="http://schemas.microsoft.com/office/drawing/2015/10/21/chartex" xmlns:cx3="http://schemas.microsoft.com/office/drawing/2016/5/9/chartex" xmlns:cx4="http://schemas.microsoft.com/office/drawing/2016/5/10/chartex" xmlns:cx5="http://schemas.microsoft.com/office/drawing/2016/5/11/chartex" xmlns:cx6="http://schemas.microsoft.com/office/drawing/2016/5/12/chartex" xmlns:cx7="http://schemas.microsoft.com/office/drawing/2016/5/13/chartex" xmlns:cx8="http://schemas.microsoft.com/office/drawing/2016/5/14/chartex" xmlns:mc="http://schemas.openxmlformats.org/markup-compatibility/2006" xmlns:aink="http://schemas.microsoft.com/office/drawing/2016/ink" xmlns:am3d="http://schemas.microsoft.com/office/drawing/2017/model3d" xmlns:o="urn:schemas-microsoft-com:office:office" xmlns:r="http://schemas.openxmlformats.org/officeDocument/2006/relationships" xmlns:m="http://schemas.openxmlformats.org/officeDocument/2006/math" xmlns:v="urn:schemas-microsoft-com:vml" xmlns:wp14="http://schemas.microsoft.com/office/word/2010/wordprocessingDrawing" xmlns:wp="http://schemas.openxmlformats.org/drawingml/2006/wordprocessingDrawing" xmlns:w10="urn:schemas-microsoft-com:office:word" xmlns:w="http://schemas.openxmlformats.org/wordprocessingml/2006/main" xmlns:w14="http://schemas.microsoft.com/office/word/2010/wordml" xmlns:w15="http://schemas.microsoft.com/office/word/2012/wordml" xmlns:w16cid="http://schemas.microsoft.com/office/word/2016/wordml/cid" xmlns:w16se="http://schemas.microsoft.com/office/word/2015/wordml/symex" xmlns:wpg="http://schemas.microsoft.com/office/word/2010/wordprocessingGroup" xmlns:wpi="http://schemas.microsoft.com/office/word/2010/wordprocessingInk" xmlns:wne="http://schemas.microsoft.com/office/word/2006/wordml" xmlns:wps="http://schemas.microsoft.com/office/word/2010/wordprocessingShape" mc:Ignorable="w14 w15 w16se w16cid wp14">
+<w:endnotes xmlns:wpc="http://schemas.microsoft.com/office/word/2010/wordprocessingCanvas" xmlns:cx="http://schemas.microsoft.com/office/drawing/2014/chartex" xmlns:cx1="http://schemas.microsoft.com/office/drawing/2015/9/8/chartex" xmlns:cx2="http://schemas.microsoft.com/office/drawing/2015/10/21/chartex" xmlns:cx3="http://schemas.microsoft.com/office/drawing/2016/5/9/chartex" xmlns:cx4="http://schemas.microsoft.com/office/drawing/2016/5/10/chartex" xmlns:cx5="http://schemas.microsoft.com/office/drawing/2016/5/11/chartex" xmlns:cx6="http://schemas.microsoft.com/office/drawing/2016/5/12/chartex" xmlns:cx7="http://schemas.microsoft.com/office/drawing/2016/5/13/chartex" xmlns:cx8="http://schemas.microsoft.com/office/drawing/2016/5/14/chartex" xmlns:mc="http://schemas.openxmlformats.org/markup-compatibility/2006" xmlns:aink="http://schemas.microsoft.com/office/drawing/2016/ink" xmlns:am3d="http://schemas.microsoft.com/office/drawing/2017/model3d" xmlns:o="urn:schemas-microsoft-com:office:office" xmlns:oel="http://schemas.microsoft.com/office/2019/extlst" xmlns:r="http://schemas.openxmlformats.org/officeDocument/2006/relationships" xmlns:m="http://schemas.openxmlformats.org/officeDocument/2006/math" xmlns:v="urn:schemas-microsoft-com:vml" xmlns:wp14="http://schemas.microsoft.com/office/word/2010/wordprocessingDrawing" xmlns:wp="http://schemas.openxmlformats.org/drawingml/2006/wordprocessingDrawing" xmlns:w10="urn:schemas-microsoft-com:office:word" xmlns:w="http://schemas.openxmlformats.org/wordprocessingml/2006/main" xmlns:w14="http://schemas.microsoft.com/office/word/2010/wordml" xmlns:w15="http://schemas.microsoft.com/office/word/2012/wordml" xmlns:w16cex="http://schemas.microsoft.com/office/word/2018/wordml/cex" xmlns:w16cid="http://schemas.microsoft.com/office/word/2016/wordml/cid" xmlns:w16="http://schemas.microsoft.com/office/word/2018/wordml" xmlns:w16du="http://schemas.microsoft.com/office/word/2023/wordml/word16du" xmlns:w16sdtdh="http://schemas.microsoft.com/office/word/2020/wordml/sdtdatahash" xmlns:w16sdtfl="http://schemas.microsoft.com/office/word/2024/wordml/sdtformatlock" xmlns:w16se="http://schemas.microsoft.com/office/word/2015/wordml/symex" xmlns:wpg="http://schemas.microsoft.com/office/word/2010/wordprocessingGroup" xmlns:wpi="http://schemas.microsoft.com/office/word/2010/wordprocessingInk" xmlns:wne="http://schemas.microsoft.com/office/word/2006/wordml" xmlns:wps="http://schemas.microsoft.com/office/word/2010/wordprocessingShape" mc:Ignorable="w14 w15 w16se w16cid w16 w16cex w16sdtdh w16sdtfl w16du wp14">
   <w:endnote w:type="separator" w:id="-1">
     <w:p>
       <w:pPr>
@@ -11845,7 +11709,7 @@
 </file>
 
 <file path=word/footer1.xml><?xml version="1.0" encoding="utf-8"?>
-<w:ftr xmlns:wpc="http://schemas.microsoft.com/office/word/2010/wordprocessingCanvas" xmlns:cx="http://schemas.microsoft.com/office/drawing/2014/chartex" xmlns:cx1="http://schemas.microsoft.com/office/drawing/2015/9/8/chartex" xmlns:cx2="http://schemas.microsoft.com/office/drawing/2015/10/21/chartex" xmlns:cx3="http://schemas.microsoft.com/office/drawing/2016/5/9/chartex" xmlns:cx4="http://schemas.microsoft.com/office/drawing/2016/5/10/chartex" xmlns:cx5="http://schemas.microsoft.com/office/drawing/2016/5/11/chartex" xmlns:cx6="http://schemas.microsoft.com/office/drawing/2016/5/12/chartex" xmlns:cx7="http://schemas.microsoft.com/office/drawing/2016/5/13/chartex" xmlns:cx8="http://schemas.microsoft.com/office/drawing/2016/5/14/chartex" xmlns:mc="http://schemas.openxmlformats.org/markup-compatibility/2006" xmlns:aink="http://schemas.microsoft.com/office/drawing/2016/ink" xmlns:am3d="http://schemas.microsoft.com/office/drawing/2017/model3d" xmlns:o="urn:schemas-microsoft-com:office:office" xmlns:r="http://schemas.openxmlformats.org/officeDocument/2006/relationships" xmlns:m="http://schemas.openxmlformats.org/officeDocument/2006/math" xmlns:v="urn:schemas-microsoft-com:vml" xmlns:wp14="http://schemas.microsoft.com/office/word/2010/wordprocessingDrawing" xmlns:wp="http://schemas.openxmlformats.org/drawingml/2006/wordprocessingDrawing" xmlns:w10="urn:schemas-microsoft-com:office:word" xmlns:w="http://schemas.openxmlformats.org/wordprocessingml/2006/main" xmlns:w14="http://schemas.microsoft.com/office/word/2010/wordml" xmlns:w15="http://schemas.microsoft.com/office/word/2012/wordml" xmlns:w16cid="http://schemas.microsoft.com/office/word/2016/wordml/cid" xmlns:w16se="http://schemas.microsoft.com/office/word/2015/wordml/symex" xmlns:wpg="http://schemas.microsoft.com/office/word/2010/wordprocessingGroup" xmlns:wpi="http://schemas.microsoft.com/office/word/2010/wordprocessingInk" xmlns:wne="http://schemas.microsoft.com/office/word/2006/wordml" xmlns:wps="http://schemas.microsoft.com/office/word/2010/wordprocessingShape" mc:Ignorable="w14 w15 w16se w16cid wp14">
+<w:ftr xmlns:wpc="http://schemas.microsoft.com/office/word/2010/wordprocessingCanvas" xmlns:cx="http://schemas.microsoft.com/office/drawing/2014/chartex" xmlns:cx1="http://schemas.microsoft.com/office/drawing/2015/9/8/chartex" xmlns:cx2="http://schemas.microsoft.com/office/drawing/2015/10/21/chartex" xmlns:cx3="http://schemas.microsoft.com/office/drawing/2016/5/9/chartex" xmlns:cx4="http://schemas.microsoft.com/office/drawing/2016/5/10/chartex" xmlns:cx5="http://schemas.microsoft.com/office/drawing/2016/5/11/chartex" xmlns:cx6="http://schemas.microsoft.com/office/drawing/2016/5/12/chartex" xmlns:cx7="http://schemas.microsoft.com/office/drawing/2016/5/13/chartex" xmlns:cx8="http://schemas.microsoft.com/office/drawing/2016/5/14/chartex" xmlns:mc="http://schemas.openxmlformats.org/markup-compatibility/2006" xmlns:aink="http://schemas.microsoft.com/office/drawing/2016/ink" xmlns:am3d="http://schemas.microsoft.com/office/drawing/2017/model3d" xmlns:o="urn:schemas-microsoft-com:office:office" xmlns:oel="http://schemas.microsoft.com/office/2019/extlst" xmlns:r="http://schemas.openxmlformats.org/officeDocument/2006/relationships" xmlns:m="http://schemas.openxmlformats.org/officeDocument/2006/math" xmlns:v="urn:schemas-microsoft-com:vml" xmlns:wp14="http://schemas.microsoft.com/office/word/2010/wordprocessingDrawing" xmlns:wp="http://schemas.openxmlformats.org/drawingml/2006/wordprocessingDrawing" xmlns:w10="urn:schemas-microsoft-com:office:word" xmlns:w="http://schemas.openxmlformats.org/wordprocessingml/2006/main" xmlns:w14="http://schemas.microsoft.com/office/word/2010/wordml" xmlns:w15="http://schemas.microsoft.com/office/word/2012/wordml" xmlns:w16cex="http://schemas.microsoft.com/office/word/2018/wordml/cex" xmlns:w16cid="http://schemas.microsoft.com/office/word/2016/wordml/cid" xmlns:w16="http://schemas.microsoft.com/office/word/2018/wordml" xmlns:w16du="http://schemas.microsoft.com/office/word/2023/wordml/word16du" xmlns:w16sdtdh="http://schemas.microsoft.com/office/word/2020/wordml/sdtdatahash" xmlns:w16sdtfl="http://schemas.microsoft.com/office/word/2024/wordml/sdtformatlock" xmlns:w16se="http://schemas.microsoft.com/office/word/2015/wordml/symex" xmlns:wpg="http://schemas.microsoft.com/office/word/2010/wordprocessingGroup" xmlns:wpi="http://schemas.microsoft.com/office/word/2010/wordprocessingInk" xmlns:wne="http://schemas.microsoft.com/office/word/2006/wordml" xmlns:wps="http://schemas.microsoft.com/office/word/2010/wordprocessingShape" mc:Ignorable="w14 w15 w16se w16cid w16 w16cex w16sdtdh w16sdtfl w16du wp14">
   <w:p>
     <w:pPr>
       <w:pBdr>
@@ -11914,7 +11778,7 @@
 </file>
 
 <file path=word/footnotes.xml><?xml version="1.0" encoding="utf-8"?>
-<w:footnotes xmlns:wpc="http://schemas.microsoft.com/office/word/2010/wordprocessingCanvas" xmlns:cx="http://schemas.microsoft.com/office/drawing/2014/chartex" xmlns:cx1="http://schemas.microsoft.com/office/drawing/2015/9/8/chartex" xmlns:cx2="http://schemas.microsoft.com/office/drawing/2015/10/21/chartex" xmlns:cx3="http://schemas.microsoft.com/office/drawing/2016/5/9/chartex" xmlns:cx4="http://schemas.microsoft.com/office/drawing/2016/5/10/chartex" xmlns:cx5="http://schemas.microsoft.com/office/drawing/2016/5/11/chartex" xmlns:cx6="http://schemas.microsoft.com/office/drawing/2016/5/12/chartex" xmlns:cx7="http://schemas.microsoft.com/office/drawing/2016/5/13/chartex" xmlns:cx8="http://schemas.microsoft.com/office/drawing/2016/5/14/chartex" xmlns:mc="http://schemas.openxmlformats.org/markup-compatibility/2006" xmlns:aink="http://schemas.microsoft.com/office/drawing/2016/ink" xmlns:am3d="http://schemas.microsoft.com/office/drawing/2017/model3d" xmlns:o="urn:schemas-microsoft-com:office:office" xmlns:r="http://schemas.openxmlformats.org/officeDocument/2006/relationships" xmlns:m="http://schemas.openxmlformats.org/officeDocument/2006/math" xmlns:v="urn:schemas-microsoft-com:vml" xmlns:wp14="http://schemas.microsoft.com/office/word/2010/wordprocessingDrawing" xmlns:wp="http://schemas.openxmlformats.org/drawingml/2006/wordprocessingDrawing" xmlns:w10="urn:schemas-microsoft-com:office:word" xmlns:w="http://schemas.openxmlformats.org/wordprocessingml/2006/main" xmlns:w14="http://schemas.microsoft.com/office/word/2010/wordml" xmlns:w15="http://schemas.microsoft.com/office/word/2012/wordml" xmlns:w16cid="http://schemas.microsoft.com/office/word/2016/wordml/cid" xmlns:w16se="http://schemas.microsoft.com/office/word/2015/wordml/symex" xmlns:wpg="http://schemas.microsoft.com/office/word/2010/wordprocessingGroup" xmlns:wpi="http://schemas.microsoft.com/office/word/2010/wordprocessingInk" xmlns:wne="http://schemas.microsoft.com/office/word/2006/wordml" xmlns:wps="http://schemas.microsoft.com/office/word/2010/wordprocessingShape" mc:Ignorable="w14 w15 w16se w16cid wp14">
+<w:footnotes xmlns:wpc="http://schemas.microsoft.com/office/word/2010/wordprocessingCanvas" xmlns:cx="http://schemas.microsoft.com/office/drawing/2014/chartex" xmlns:cx1="http://schemas.microsoft.com/office/drawing/2015/9/8/chartex" xmlns:cx2="http://schemas.microsoft.com/office/drawing/2015/10/21/chartex" xmlns:cx3="http://schemas.microsoft.com/office/drawing/2016/5/9/chartex" xmlns:cx4="http://schemas.microsoft.com/office/drawing/2016/5/10/chartex" xmlns:cx5="http://schemas.microsoft.com/office/drawing/2016/5/11/chartex" xmlns:cx6="http://schemas.microsoft.com/office/drawing/2016/5/12/chartex" xmlns:cx7="http://schemas.microsoft.com/office/drawing/2016/5/13/chartex" xmlns:cx8="http://schemas.microsoft.com/office/drawing/2016/5/14/chartex" xmlns:mc="http://schemas.openxmlformats.org/markup-compatibility/2006" xmlns:aink="http://schemas.microsoft.com/office/drawing/2016/ink" xmlns:am3d="http://schemas.microsoft.com/office/drawing/2017/model3d" xmlns:o="urn:schemas-microsoft-com:office:office" xmlns:oel="http://schemas.microsoft.com/office/2019/extlst" xmlns:r="http://schemas.openxmlformats.org/officeDocument/2006/relationships" xmlns:m="http://schemas.openxmlformats.org/officeDocument/2006/math" xmlns:v="urn:schemas-microsoft-com:vml" xmlns:wp14="http://schemas.microsoft.com/office/word/2010/wordprocessingDrawing" xmlns:wp="http://schemas.openxmlformats.org/drawingml/2006/wordprocessingDrawing" xmlns:w10="urn:schemas-microsoft-com:office:word" xmlns:w="http://schemas.openxmlformats.org/wordprocessingml/2006/main" xmlns:w14="http://schemas.microsoft.com/office/word/2010/wordml" xmlns:w15="http://schemas.microsoft.com/office/word/2012/wordml" xmlns:w16cex="http://schemas.microsoft.com/office/word/2018/wordml/cex" xmlns:w16cid="http://schemas.microsoft.com/office/word/2016/wordml/cid" xmlns:w16="http://schemas.microsoft.com/office/word/2018/wordml" xmlns:w16du="http://schemas.microsoft.com/office/word/2023/wordml/word16du" xmlns:w16sdtdh="http://schemas.microsoft.com/office/word/2020/wordml/sdtdatahash" xmlns:w16sdtfl="http://schemas.microsoft.com/office/word/2024/wordml/sdtformatlock" xmlns:w16se="http://schemas.microsoft.com/office/word/2015/wordml/symex" xmlns:wpg="http://schemas.microsoft.com/office/word/2010/wordprocessingGroup" xmlns:wpi="http://schemas.microsoft.com/office/word/2010/wordprocessingInk" xmlns:wne="http://schemas.microsoft.com/office/word/2006/wordml" xmlns:wps="http://schemas.microsoft.com/office/word/2010/wordprocessingShape" mc:Ignorable="w14 w15 w16se w16cid w16 w16cex w16sdtdh w16sdtfl w16du wp14">
   <w:footnote w:type="separator" w:id="-1">
     <w:p>
       <w:pPr>
@@ -11939,7 +11803,7 @@
 </file>
 
 <file path=word/numbering.xml><?xml version="1.0" encoding="utf-8"?>
-<w:numbering xmlns:wpc="http://schemas.microsoft.com/office/word/2010/wordprocessingCanvas" xmlns:cx="http://schemas.microsoft.com/office/drawing/2014/chartex" xmlns:cx1="http://schemas.microsoft.com/office/drawing/2015/9/8/chartex" xmlns:cx2="http://schemas.microsoft.com/office/drawing/2015/10/21/chartex" xmlns:cx3="http://schemas.microsoft.com/office/drawing/2016/5/9/chartex" xmlns:cx4="http://schemas.microsoft.com/office/drawing/2016/5/10/chartex" xmlns:cx5="http://schemas.microsoft.com/office/drawing/2016/5/11/chartex" xmlns:cx6="http://schemas.microsoft.com/office/drawing/2016/5/12/chartex" xmlns:cx7="http://schemas.microsoft.com/office/drawing/2016/5/13/chartex" xmlns:cx8="http://schemas.microsoft.com/office/drawing/2016/5/14/chartex" xmlns:mc="http://schemas.openxmlformats.org/markup-compatibility/2006" xmlns:aink="http://schemas.microsoft.com/office/drawing/2016/ink" xmlns:am3d="http://schemas.microsoft.com/office/drawing/2017/model3d" xmlns:o="urn:schemas-microsoft-com:office:office" xmlns:r="http://schemas.openxmlformats.org/officeDocument/2006/relationships" xmlns:m="http://schemas.openxmlformats.org/officeDocument/2006/math" xmlns:v="urn:schemas-microsoft-com:vml" xmlns:wp14="http://schemas.microsoft.com/office/word/2010/wordprocessingDrawing" xmlns:wp="http://schemas.openxmlformats.org/drawingml/2006/wordprocessingDrawing" xmlns:w10="urn:schemas-microsoft-com:office:word" xmlns:w="http://schemas.openxmlformats.org/wordprocessingml/2006/main" xmlns:w14="http://schemas.microsoft.com/office/word/2010/wordml" xmlns:w15="http://schemas.microsoft.com/office/word/2012/wordml" xmlns:w16cid="http://schemas.microsoft.com/office/word/2016/wordml/cid" xmlns:w16se="http://schemas.microsoft.com/office/word/2015/wordml/symex" xmlns:wpg="http://schemas.microsoft.com/office/word/2010/wordprocessingGroup" xmlns:wpi="http://schemas.microsoft.com/office/word/2010/wordprocessingInk" xmlns:wne="http://schemas.microsoft.com/office/word/2006/wordml" xmlns:wps="http://schemas.microsoft.com/office/word/2010/wordprocessingShape" mc:Ignorable="w14 w15 w16se w16cid wp14">
+<w:numbering xmlns:wpc="http://schemas.microsoft.com/office/word/2010/wordprocessingCanvas" xmlns:cx="http://schemas.microsoft.com/office/drawing/2014/chartex" xmlns:cx1="http://schemas.microsoft.com/office/drawing/2015/9/8/chartex" xmlns:cx2="http://schemas.microsoft.com/office/drawing/2015/10/21/chartex" xmlns:cx3="http://schemas.microsoft.com/office/drawing/2016/5/9/chartex" xmlns:cx4="http://schemas.microsoft.com/office/drawing/2016/5/10/chartex" xmlns:cx5="http://schemas.microsoft.com/office/drawing/2016/5/11/chartex" xmlns:cx6="http://schemas.microsoft.com/office/drawing/2016/5/12/chartex" xmlns:cx7="http://schemas.microsoft.com/office/drawing/2016/5/13/chartex" xmlns:cx8="http://schemas.microsoft.com/office/drawing/2016/5/14/chartex" xmlns:mc="http://schemas.openxmlformats.org/markup-compatibility/2006" xmlns:aink="http://schemas.microsoft.com/office/drawing/2016/ink" xmlns:am3d="http://schemas.microsoft.com/office/drawing/2017/model3d" xmlns:o="urn:schemas-microsoft-com:office:office" xmlns:oel="http://schemas.microsoft.com/office/2019/extlst" xmlns:r="http://schemas.openxmlformats.org/officeDocument/2006/relationships" xmlns:m="http://schemas.openxmlformats.org/officeDocument/2006/math" xmlns:v="urn:schemas-microsoft-com:vml" xmlns:wp14="http://schemas.microsoft.com/office/word/2010/wordprocessingDrawing" xmlns:wp="http://schemas.openxmlformats.org/drawingml/2006/wordprocessingDrawing" xmlns:w10="urn:schemas-microsoft-com:office:word" xmlns:w="http://schemas.openxmlformats.org/wordprocessingml/2006/main" xmlns:w14="http://schemas.microsoft.com/office/word/2010/wordml" xmlns:w15="http://schemas.microsoft.com/office/word/2012/wordml" xmlns:w16cex="http://schemas.microsoft.com/office/word/2018/wordml/cex" xmlns:w16cid="http://schemas.microsoft.com/office/word/2016/wordml/cid" xmlns:w16="http://schemas.microsoft.com/office/word/2018/wordml" xmlns:w16du="http://schemas.microsoft.com/office/word/2023/wordml/word16du" xmlns:w16sdtdh="http://schemas.microsoft.com/office/word/2020/wordml/sdtdatahash" xmlns:w16sdtfl="http://schemas.microsoft.com/office/word/2024/wordml/sdtformatlock" xmlns:w16se="http://schemas.microsoft.com/office/word/2015/wordml/symex" xmlns:wpg="http://schemas.microsoft.com/office/word/2010/wordprocessingGroup" xmlns:wpi="http://schemas.microsoft.com/office/word/2010/wordprocessingInk" xmlns:wne="http://schemas.microsoft.com/office/word/2006/wordml" xmlns:wps="http://schemas.microsoft.com/office/word/2010/wordprocessingShape" mc:Ignorable="w14 w15 w16se w16cid w16 w16cex w16sdtdh w16sdtfl w16du wp14">
   <w:abstractNum w:abstractNumId="0" w15:restartNumberingAfterBreak="0">
     <w:nsid w:val="3F3B7D9E"/>
     <w:multiLevelType w:val="multilevel"/>
@@ -12278,20 +12142,20 @@
       </w:rPr>
     </w:lvl>
   </w:abstractNum>
-  <w:num w:numId="1">
+  <w:num w:numId="1" w16cid:durableId="599752196">
     <w:abstractNumId w:val="2"/>
   </w:num>
-  <w:num w:numId="2">
+  <w:num w:numId="2" w16cid:durableId="1554151392">
     <w:abstractNumId w:val="0"/>
   </w:num>
-  <w:num w:numId="3">
+  <w:num w:numId="3" w16cid:durableId="237979307">
     <w:abstractNumId w:val="1"/>
   </w:num>
 </w:numbering>
 </file>
 
 <file path=word/styles.xml><?xml version="1.0" encoding="utf-8"?>
-<w:styles xmlns:mc="http://schemas.openxmlformats.org/markup-compatibility/2006" xmlns:r="http://schemas.openxmlformats.org/officeDocument/2006/relationships" xmlns:w="http://schemas.openxmlformats.org/wordprocessingml/2006/main" xmlns:w14="http://schemas.microsoft.com/office/word/2010/wordml" xmlns:w15="http://schemas.microsoft.com/office/word/2012/wordml" xmlns:w16cid="http://schemas.microsoft.com/office/word/2016/wordml/cid" xmlns:w16se="http://schemas.microsoft.com/office/word/2015/wordml/symex" mc:Ignorable="w14 w15 w16se w16cid">
+<w:styles xmlns:mc="http://schemas.openxmlformats.org/markup-compatibility/2006" xmlns:r="http://schemas.openxmlformats.org/officeDocument/2006/relationships" xmlns:w="http://schemas.openxmlformats.org/wordprocessingml/2006/main" xmlns:w14="http://schemas.microsoft.com/office/word/2010/wordml" xmlns:w15="http://schemas.microsoft.com/office/word/2012/wordml" xmlns:w16cex="http://schemas.microsoft.com/office/word/2018/wordml/cex" xmlns:w16cid="http://schemas.microsoft.com/office/word/2016/wordml/cid" xmlns:w16="http://schemas.microsoft.com/office/word/2018/wordml" xmlns:w16du="http://schemas.microsoft.com/office/word/2023/wordml/word16du" xmlns:w16sdtdh="http://schemas.microsoft.com/office/word/2020/wordml/sdtdatahash" xmlns:w16sdtfl="http://schemas.microsoft.com/office/word/2024/wordml/sdtformatlock" xmlns:w16se="http://schemas.microsoft.com/office/word/2015/wordml/symex" mc:Ignorable="w14 w15 w16se w16cid w16 w16cex w16sdtdh w16sdtfl w16du">
   <w:docDefaults>
     <w:rPrDefault>
       <w:rPr>
@@ -12308,7 +12172,7 @@
       </w:pPr>
     </w:pPrDefault>
   </w:docDefaults>
-  <w:latentStyles w:defLockedState="0" w:defUIPriority="99" w:defSemiHidden="0" w:defUnhideWhenUsed="0" w:defQFormat="0" w:count="375">
+  <w:latentStyles w:defLockedState="0" w:defUIPriority="99" w:defSemiHidden="0" w:defUnhideWhenUsed="0" w:defQFormat="0" w:count="376">
     <w:lsdException w:name="Normal" w:uiPriority="0" w:qFormat="1"/>
     <w:lsdException w:name="heading 1" w:uiPriority="9" w:qFormat="1"/>
     <w:lsdException w:name="heading 2" w:semiHidden="1" w:uiPriority="9" w:unhideWhenUsed="1" w:qFormat="1"/>
@@ -12684,6 +12548,7 @@
     <w:lsdException w:name="Smart Hyperlink" w:semiHidden="1" w:unhideWhenUsed="1"/>
     <w:lsdException w:name="Hashtag" w:semiHidden="1" w:unhideWhenUsed="1"/>
     <w:lsdException w:name="Unresolved Mention" w:semiHidden="1" w:unhideWhenUsed="1"/>
+    <w:lsdException w:name="Smart Link" w:semiHidden="1" w:unhideWhenUsed="1"/>
   </w:latentStyles>
   <w:style w:type="paragraph" w:default="1" w:styleId="Normal">
     <w:name w:val="Normal"/>

</xml_diff>